<commit_message>
use case diagram pushed
</commit_message>
<xml_diff>
--- a/SRS.docx
+++ b/SRS.docx
@@ -118,7 +118,27 @@
           <w:szCs w:val="28"/>
           <w:lang w:eastAsia="en-IN"/>
         </w:rPr>
-        <w:t>Sushant Nadavade, Vedank Wakalkar, Shiromani Waghmare</w:t>
+        <w:t xml:space="preserve">Sushant Nadavade, Vedank </w:t>
+      </w:r>
+      <w:proofErr w:type="spellStart"/>
+      <w:r>
+        <w:rPr>
+          <w:rFonts w:ascii="Times New Roman" w:eastAsia="Times New Roman" w:hAnsi="Times New Roman" w:cs="Times New Roman"/>
+          <w:sz w:val="28"/>
+          <w:szCs w:val="28"/>
+          <w:lang w:eastAsia="en-IN"/>
+        </w:rPr>
+        <w:t>Wakalkar</w:t>
+      </w:r>
+      <w:proofErr w:type="spellEnd"/>
+      <w:r>
+        <w:rPr>
+          <w:rFonts w:ascii="Times New Roman" w:eastAsia="Times New Roman" w:hAnsi="Times New Roman" w:cs="Times New Roman"/>
+          <w:sz w:val="28"/>
+          <w:szCs w:val="28"/>
+          <w:lang w:eastAsia="en-IN"/>
+        </w:rPr>
+        <w:t>, Shiromani Waghmare</w:t>
       </w:r>
     </w:p>
     <w:p>
@@ -467,13 +487,23 @@
         </w:rPr>
         <w:t xml:space="preserve">: </w:t>
       </w:r>
-      <w:r>
-        <w:rPr>
-          <w:rFonts w:ascii="Times New Roman" w:eastAsia="Times New Roman" w:hAnsi="Times New Roman" w:cs="Times New Roman"/>
-          <w:sz w:val="28"/>
-          <w:szCs w:val="28"/>
-        </w:rPr>
-        <w:t>Javascript Object Notation</w:t>
+      <w:proofErr w:type="spellStart"/>
+      <w:r>
+        <w:rPr>
+          <w:rFonts w:ascii="Times New Roman" w:eastAsia="Times New Roman" w:hAnsi="Times New Roman" w:cs="Times New Roman"/>
+          <w:sz w:val="28"/>
+          <w:szCs w:val="28"/>
+        </w:rPr>
+        <w:t>Javascript</w:t>
+      </w:r>
+      <w:proofErr w:type="spellEnd"/>
+      <w:r>
+        <w:rPr>
+          <w:rFonts w:ascii="Times New Roman" w:eastAsia="Times New Roman" w:hAnsi="Times New Roman" w:cs="Times New Roman"/>
+          <w:sz w:val="28"/>
+          <w:szCs w:val="28"/>
+        </w:rPr>
+        <w:t xml:space="preserve"> Object Notation</w:t>
       </w:r>
     </w:p>
     <w:p>
@@ -814,163 +844,212 @@
     </w:p>
     <w:p>
       <w:pPr>
-        <w:numPr>
-          <w:ilvl w:val="0"/>
-          <w:numId w:val="5"/>
-        </w:numPr>
         <w:spacing w:before="100" w:beforeAutospacing="1" w:after="100" w:afterAutospacing="1" w:line="240" w:lineRule="auto"/>
-        <w:rPr>
-          <w:rFonts w:ascii="Times New Roman" w:eastAsia="Times New Roman" w:hAnsi="Times New Roman" w:cs="Times New Roman"/>
-          <w:sz w:val="28"/>
-          <w:szCs w:val="28"/>
-        </w:rPr>
-      </w:pPr>
-      <w:r>
-        <w:rPr>
-          <w:rFonts w:ascii="Times New Roman" w:eastAsia="Times New Roman" w:hAnsi="Times New Roman" w:cs="Times New Roman"/>
-          <w:b/>
-          <w:bCs/>
-          <w:sz w:val="28"/>
-          <w:szCs w:val="28"/>
-        </w:rPr>
-        <w:t>Women Users</w:t>
-      </w:r>
-      <w:r>
-        <w:rPr>
-          <w:rFonts w:ascii="Times New Roman" w:eastAsia="Times New Roman" w:hAnsi="Times New Roman" w:cs="Times New Roman"/>
-          <w:sz w:val="28"/>
-          <w:szCs w:val="28"/>
-        </w:rPr>
-        <w:t>: Widows and women in need of financial, educational, and employment support.</w:t>
-      </w:r>
-    </w:p>
-    <w:p>
-      <w:pPr>
-        <w:numPr>
-          <w:ilvl w:val="0"/>
-          <w:numId w:val="5"/>
-        </w:numPr>
+        <w:outlineLvl w:val="2"/>
+        <w:rPr>
+          <w:rFonts w:ascii="Times New Roman" w:eastAsia="Times New Roman" w:hAnsi="Times New Roman" w:cs="Times New Roman"/>
+          <w:sz w:val="28"/>
+          <w:szCs w:val="28"/>
+          <w:lang w:val="en-IN"/>
+        </w:rPr>
+      </w:pPr>
+      <w:r>
+        <w:rPr>
+          <w:rFonts w:ascii="Times New Roman" w:eastAsia="Times New Roman" w:hAnsi="Times New Roman" w:cs="Times New Roman"/>
+          <w:b/>
+          <w:bCs/>
+          <w:sz w:val="28"/>
+          <w:szCs w:val="28"/>
+          <w:lang w:val="en-IN"/>
+        </w:rPr>
+        <w:t xml:space="preserve">Small-scale Farmers: </w:t>
+      </w:r>
+      <w:r>
+        <w:rPr>
+          <w:rFonts w:ascii="Times New Roman" w:eastAsia="Times New Roman" w:hAnsi="Times New Roman" w:cs="Times New Roman"/>
+          <w:sz w:val="28"/>
+          <w:szCs w:val="28"/>
+          <w:lang w:val="en-IN"/>
+        </w:rPr>
+        <w:t xml:space="preserve">Individuals or families who cultivate small landholdings and rely on agriculture as their primary source of income. </w:t>
+      </w:r>
+    </w:p>
+    <w:p>
+      <w:pPr>
         <w:spacing w:before="100" w:beforeAutospacing="1" w:after="100" w:afterAutospacing="1" w:line="240" w:lineRule="auto"/>
-        <w:rPr>
-          <w:rFonts w:ascii="Times New Roman" w:eastAsia="Times New Roman" w:hAnsi="Times New Roman" w:cs="Times New Roman"/>
-          <w:sz w:val="28"/>
-          <w:szCs w:val="28"/>
-        </w:rPr>
-      </w:pPr>
-      <w:r>
-        <w:rPr>
-          <w:rFonts w:ascii="Times New Roman" w:eastAsia="Times New Roman" w:hAnsi="Times New Roman" w:cs="Times New Roman"/>
-          <w:b/>
-          <w:bCs/>
-          <w:sz w:val="28"/>
-          <w:szCs w:val="28"/>
-        </w:rPr>
-        <w:t>Children Users</w:t>
-      </w:r>
-      <w:r>
-        <w:rPr>
-          <w:rFonts w:ascii="Times New Roman" w:eastAsia="Times New Roman" w:hAnsi="Times New Roman" w:cs="Times New Roman"/>
-          <w:sz w:val="28"/>
-          <w:szCs w:val="28"/>
-        </w:rPr>
-        <w:t>: Access to educational resources and scholarships.</w:t>
-      </w:r>
-    </w:p>
-    <w:p>
-      <w:pPr>
-        <w:numPr>
-          <w:ilvl w:val="0"/>
-          <w:numId w:val="5"/>
-        </w:numPr>
+        <w:outlineLvl w:val="2"/>
+        <w:rPr>
+          <w:rFonts w:ascii="Times New Roman" w:eastAsia="Times New Roman" w:hAnsi="Times New Roman" w:cs="Times New Roman"/>
+          <w:b/>
+          <w:bCs/>
+          <w:sz w:val="28"/>
+          <w:szCs w:val="28"/>
+          <w:lang w:val="en-IN"/>
+        </w:rPr>
+      </w:pPr>
+      <w:r>
+        <w:rPr>
+          <w:rFonts w:ascii="Times New Roman" w:eastAsia="Times New Roman" w:hAnsi="Times New Roman" w:cs="Times New Roman"/>
+          <w:b/>
+          <w:bCs/>
+          <w:sz w:val="28"/>
+          <w:szCs w:val="28"/>
+          <w:lang w:val="en-IN"/>
+        </w:rPr>
+        <w:lastRenderedPageBreak/>
+        <w:t xml:space="preserve">Large-scale Farmers: </w:t>
+      </w:r>
+      <w:r>
+        <w:rPr>
+          <w:rFonts w:ascii="Times New Roman" w:eastAsia="Times New Roman" w:hAnsi="Times New Roman" w:cs="Times New Roman"/>
+          <w:sz w:val="28"/>
+          <w:szCs w:val="28"/>
+          <w:lang w:val="en-IN"/>
+        </w:rPr>
+        <w:t xml:space="preserve">Commercial farmers who own and operate large agricultural enterprises. </w:t>
+      </w:r>
+    </w:p>
+    <w:p>
+      <w:pPr>
         <w:spacing w:before="100" w:beforeAutospacing="1" w:after="100" w:afterAutospacing="1" w:line="240" w:lineRule="auto"/>
-        <w:rPr>
-          <w:rFonts w:ascii="Times New Roman" w:eastAsia="Times New Roman" w:hAnsi="Times New Roman" w:cs="Times New Roman"/>
-          <w:sz w:val="28"/>
-          <w:szCs w:val="28"/>
-        </w:rPr>
-      </w:pPr>
-      <w:r>
-        <w:rPr>
-          <w:rFonts w:ascii="Times New Roman" w:eastAsia="Times New Roman" w:hAnsi="Times New Roman" w:cs="Times New Roman"/>
-          <w:b/>
-          <w:bCs/>
-          <w:sz w:val="28"/>
-          <w:szCs w:val="28"/>
-        </w:rPr>
-        <w:t>NGO/Organizations</w:t>
-      </w:r>
-      <w:r>
-        <w:rPr>
-          <w:rFonts w:ascii="Times New Roman" w:eastAsia="Times New Roman" w:hAnsi="Times New Roman" w:cs="Times New Roman"/>
-          <w:sz w:val="28"/>
-          <w:szCs w:val="28"/>
-        </w:rPr>
-        <w:t>: Entities providing aid, training, and job opportunities.</w:t>
-      </w:r>
-    </w:p>
-    <w:p>
-      <w:pPr>
-        <w:numPr>
-          <w:ilvl w:val="0"/>
-          <w:numId w:val="5"/>
-        </w:numPr>
+        <w:outlineLvl w:val="2"/>
+        <w:rPr>
+          <w:rFonts w:ascii="Times New Roman" w:eastAsia="Times New Roman" w:hAnsi="Times New Roman" w:cs="Times New Roman"/>
+          <w:sz w:val="28"/>
+          <w:szCs w:val="28"/>
+          <w:lang w:val="en-IN"/>
+        </w:rPr>
+      </w:pPr>
+      <w:r>
+        <w:rPr>
+          <w:rFonts w:ascii="Times New Roman" w:eastAsia="Times New Roman" w:hAnsi="Times New Roman" w:cs="Times New Roman"/>
+          <w:b/>
+          <w:bCs/>
+          <w:sz w:val="28"/>
+          <w:szCs w:val="28"/>
+          <w:lang w:val="en-IN"/>
+        </w:rPr>
+        <w:t xml:space="preserve">Agricultural Extension Workers: </w:t>
+      </w:r>
+      <w:r>
+        <w:rPr>
+          <w:rFonts w:ascii="Times New Roman" w:eastAsia="Times New Roman" w:hAnsi="Times New Roman" w:cs="Times New Roman"/>
+          <w:sz w:val="28"/>
+          <w:szCs w:val="28"/>
+          <w:lang w:val="en-IN"/>
+        </w:rPr>
+        <w:t xml:space="preserve">Government or private sector professionals who provide technical assistance and training to farmers. </w:t>
+      </w:r>
+    </w:p>
+    <w:p>
+      <w:pPr>
         <w:spacing w:before="100" w:beforeAutospacing="1" w:after="100" w:afterAutospacing="1" w:line="240" w:lineRule="auto"/>
-        <w:rPr>
-          <w:rFonts w:ascii="Times New Roman" w:eastAsia="Times New Roman" w:hAnsi="Times New Roman" w:cs="Times New Roman"/>
-          <w:sz w:val="28"/>
-          <w:szCs w:val="28"/>
-        </w:rPr>
-      </w:pPr>
-      <w:r>
-        <w:rPr>
-          <w:rFonts w:ascii="Times New Roman" w:eastAsia="Times New Roman" w:hAnsi="Times New Roman" w:cs="Times New Roman"/>
-          <w:b/>
-          <w:bCs/>
-          <w:sz w:val="28"/>
-          <w:szCs w:val="28"/>
-        </w:rPr>
-        <w:lastRenderedPageBreak/>
-        <w:t>Social Workers</w:t>
-      </w:r>
-      <w:r>
-        <w:rPr>
-          <w:rFonts w:ascii="Times New Roman" w:eastAsia="Times New Roman" w:hAnsi="Times New Roman" w:cs="Times New Roman"/>
-          <w:sz w:val="28"/>
-          <w:szCs w:val="28"/>
-        </w:rPr>
-        <w:t>: Volunteers providing guidance and support.</w:t>
-      </w:r>
-    </w:p>
-    <w:p>
-      <w:pPr>
-        <w:numPr>
-          <w:ilvl w:val="0"/>
-          <w:numId w:val="5"/>
-        </w:numPr>
+        <w:outlineLvl w:val="2"/>
+        <w:rPr>
+          <w:rFonts w:ascii="Times New Roman" w:eastAsia="Times New Roman" w:hAnsi="Times New Roman" w:cs="Times New Roman"/>
+          <w:b/>
+          <w:bCs/>
+          <w:sz w:val="28"/>
+          <w:szCs w:val="28"/>
+          <w:lang w:val="en-IN"/>
+        </w:rPr>
+      </w:pPr>
+      <w:r>
+        <w:rPr>
+          <w:rFonts w:ascii="Times New Roman" w:eastAsia="Times New Roman" w:hAnsi="Times New Roman" w:cs="Times New Roman"/>
+          <w:b/>
+          <w:bCs/>
+          <w:sz w:val="28"/>
+          <w:szCs w:val="28"/>
+          <w:lang w:val="en-IN"/>
+        </w:rPr>
+        <w:t xml:space="preserve">Agribusiness Professionals: </w:t>
+      </w:r>
+      <w:r>
+        <w:rPr>
+          <w:rFonts w:ascii="Times New Roman" w:eastAsia="Times New Roman" w:hAnsi="Times New Roman" w:cs="Times New Roman"/>
+          <w:sz w:val="28"/>
+          <w:szCs w:val="28"/>
+          <w:lang w:val="en-IN"/>
+        </w:rPr>
+        <w:t>Individuals working in sectors related to agriculture, such as seed companies, fertilizer manufacturers, and agricultural equipment suppliers.</w:t>
+      </w:r>
+      <w:r>
+        <w:rPr>
+          <w:rFonts w:ascii="Times New Roman" w:eastAsia="Times New Roman" w:hAnsi="Times New Roman" w:cs="Times New Roman"/>
+          <w:b/>
+          <w:bCs/>
+          <w:sz w:val="28"/>
+          <w:szCs w:val="28"/>
+          <w:lang w:val="en-IN"/>
+        </w:rPr>
+        <w:t xml:space="preserve"> </w:t>
+      </w:r>
+    </w:p>
+    <w:p>
+      <w:pPr>
         <w:spacing w:before="100" w:beforeAutospacing="1" w:after="100" w:afterAutospacing="1" w:line="240" w:lineRule="auto"/>
-        <w:rPr>
-          <w:rFonts w:ascii="Times New Roman" w:eastAsia="Times New Roman" w:hAnsi="Times New Roman" w:cs="Times New Roman"/>
-          <w:sz w:val="28"/>
-          <w:szCs w:val="28"/>
-        </w:rPr>
-      </w:pPr>
-      <w:r>
-        <w:rPr>
-          <w:rFonts w:ascii="Times New Roman" w:eastAsia="Times New Roman" w:hAnsi="Times New Roman" w:cs="Times New Roman"/>
-          <w:b/>
-          <w:bCs/>
-          <w:sz w:val="28"/>
-          <w:szCs w:val="28"/>
-        </w:rPr>
-        <w:t>Admins</w:t>
-      </w:r>
-      <w:r>
-        <w:rPr>
-          <w:rFonts w:ascii="Times New Roman" w:eastAsia="Times New Roman" w:hAnsi="Times New Roman" w:cs="Times New Roman"/>
-          <w:sz w:val="28"/>
-          <w:szCs w:val="28"/>
-        </w:rPr>
-        <w:t>: Manage content, user accounts, and system performance.</w:t>
+        <w:outlineLvl w:val="2"/>
+        <w:rPr>
+          <w:rFonts w:ascii="Times New Roman" w:eastAsia="Times New Roman" w:hAnsi="Times New Roman" w:cs="Times New Roman"/>
+          <w:sz w:val="28"/>
+          <w:szCs w:val="28"/>
+          <w:lang w:val="en-IN"/>
+        </w:rPr>
+      </w:pPr>
+      <w:r>
+        <w:rPr>
+          <w:rFonts w:ascii="Times New Roman" w:eastAsia="Times New Roman" w:hAnsi="Times New Roman" w:cs="Times New Roman"/>
+          <w:b/>
+          <w:bCs/>
+          <w:sz w:val="28"/>
+          <w:szCs w:val="28"/>
+          <w:lang w:val="en-IN"/>
+        </w:rPr>
+        <w:t xml:space="preserve">Researchers and Scientists: </w:t>
+      </w:r>
+      <w:r>
+        <w:rPr>
+          <w:rFonts w:ascii="Times New Roman" w:eastAsia="Times New Roman" w:hAnsi="Times New Roman" w:cs="Times New Roman"/>
+          <w:sz w:val="28"/>
+          <w:szCs w:val="28"/>
+          <w:lang w:val="en-IN"/>
+        </w:rPr>
+        <w:t xml:space="preserve">Experts who conduct research in agricultural sciences and develop innovative solutions for farmers. </w:t>
+      </w:r>
+    </w:p>
+    <w:p>
+      <w:pPr>
+        <w:spacing w:before="100" w:beforeAutospacing="1" w:after="100" w:afterAutospacing="1" w:line="240" w:lineRule="auto"/>
+        <w:outlineLvl w:val="2"/>
+        <w:rPr>
+          <w:rFonts w:ascii="Times New Roman" w:eastAsia="Times New Roman" w:hAnsi="Times New Roman" w:cs="Times New Roman"/>
+          <w:b/>
+          <w:bCs/>
+          <w:sz w:val="28"/>
+          <w:szCs w:val="28"/>
+          <w:lang w:val="en-IN"/>
+        </w:rPr>
+      </w:pPr>
+      <w:r>
+        <w:rPr>
+          <w:rFonts w:ascii="Times New Roman" w:eastAsia="Times New Roman" w:hAnsi="Times New Roman" w:cs="Times New Roman"/>
+          <w:b/>
+          <w:bCs/>
+          <w:sz w:val="28"/>
+          <w:szCs w:val="28"/>
+          <w:lang w:val="en-IN"/>
+        </w:rPr>
+        <w:t xml:space="preserve">Policymakers and Government Officials: </w:t>
+      </w:r>
+      <w:r>
+        <w:rPr>
+          <w:rFonts w:ascii="Times New Roman" w:eastAsia="Times New Roman" w:hAnsi="Times New Roman" w:cs="Times New Roman"/>
+          <w:sz w:val="28"/>
+          <w:szCs w:val="28"/>
+          <w:lang w:val="en-IN"/>
+        </w:rPr>
+        <w:t>Individuals responsible for formulating and implementing agricultural policies and regulations.</w:t>
       </w:r>
     </w:p>
     <w:p>
@@ -1059,7 +1138,33 @@
           <w:sz w:val="28"/>
           <w:szCs w:val="28"/>
         </w:rPr>
-        <w:t>Back-End: Spring Boot with secure APIs and a scalable database</w:t>
+        <w:t xml:space="preserve">Back-End: </w:t>
+      </w:r>
+      <w:proofErr w:type="spellStart"/>
+      <w:r>
+        <w:rPr>
+          <w:rFonts w:ascii="Times New Roman" w:eastAsia="Times New Roman" w:hAnsi="Times New Roman" w:cs="Times New Roman"/>
+          <w:sz w:val="28"/>
+          <w:szCs w:val="28"/>
+        </w:rPr>
+        <w:t>FastAPI</w:t>
+      </w:r>
+      <w:proofErr w:type="spellEnd"/>
+      <w:r>
+        <w:rPr>
+          <w:rFonts w:ascii="Times New Roman" w:eastAsia="Times New Roman" w:hAnsi="Times New Roman" w:cs="Times New Roman"/>
+          <w:sz w:val="28"/>
+          <w:szCs w:val="28"/>
+        </w:rPr>
+        <w:t xml:space="preserve"> with </w:t>
+      </w:r>
+      <w:r>
+        <w:rPr>
+          <w:rFonts w:ascii="Times New Roman" w:eastAsia="Times New Roman" w:hAnsi="Times New Roman" w:cs="Times New Roman"/>
+          <w:sz w:val="28"/>
+          <w:szCs w:val="28"/>
+        </w:rPr>
+        <w:t>two ML Models</w:t>
       </w:r>
     </w:p>
     <w:p>
@@ -1087,54 +1192,74 @@
     </w:p>
     <w:p>
       <w:pPr>
-        <w:numPr>
-          <w:ilvl w:val="0"/>
-          <w:numId w:val="7"/>
-        </w:numPr>
-        <w:spacing w:before="100" w:beforeAutospacing="1" w:after="100" w:afterAutospacing="1" w:line="240" w:lineRule="auto"/>
-        <w:rPr>
-          <w:rFonts w:ascii="Times New Roman" w:eastAsia="Times New Roman" w:hAnsi="Times New Roman" w:cs="Times New Roman"/>
-          <w:sz w:val="28"/>
-          <w:szCs w:val="28"/>
-        </w:rPr>
-      </w:pPr>
-      <w:r>
-        <w:rPr>
-          <w:rFonts w:ascii="Times New Roman" w:eastAsia="Times New Roman" w:hAnsi="Times New Roman" w:cs="Times New Roman"/>
-          <w:sz w:val="28"/>
-          <w:szCs w:val="28"/>
-        </w:rPr>
-        <w:t>Secure storage and processing of sensitive user data</w:t>
-      </w:r>
-    </w:p>
-    <w:p>
-      <w:pPr>
-        <w:numPr>
-          <w:ilvl w:val="0"/>
-          <w:numId w:val="7"/>
-        </w:numPr>
-        <w:spacing w:before="100" w:beforeAutospacing="1" w:after="100" w:afterAutospacing="1" w:line="240" w:lineRule="auto"/>
-        <w:rPr>
-          <w:rFonts w:ascii="Times New Roman" w:eastAsia="Times New Roman" w:hAnsi="Times New Roman" w:cs="Times New Roman"/>
-          <w:sz w:val="28"/>
-          <w:szCs w:val="28"/>
-        </w:rPr>
-      </w:pPr>
-      <w:r>
-        <w:rPr>
-          <w:rFonts w:ascii="Times New Roman" w:eastAsia="Times New Roman" w:hAnsi="Times New Roman" w:cs="Times New Roman"/>
-          <w:sz w:val="28"/>
-          <w:szCs w:val="28"/>
-        </w:rPr>
-        <w:t>Compliance with government regulations on data privacy and security</w:t>
-      </w:r>
-    </w:p>
-    <w:p>
-      <w:pPr>
         <w:spacing w:before="100" w:beforeAutospacing="1" w:after="100" w:afterAutospacing="1" w:line="240" w:lineRule="auto"/>
         <w:outlineLvl w:val="2"/>
         <w:rPr>
           <w:rFonts w:ascii="Times New Roman" w:eastAsia="Times New Roman" w:hAnsi="Times New Roman" w:cs="Times New Roman"/>
+          <w:sz w:val="28"/>
+          <w:szCs w:val="28"/>
+          <w:lang w:val="en-IN"/>
+        </w:rPr>
+      </w:pPr>
+      <w:r>
+        <w:rPr>
+          <w:rFonts w:ascii="Times New Roman" w:eastAsia="Times New Roman" w:hAnsi="Times New Roman" w:cs="Times New Roman"/>
+          <w:b/>
+          <w:bCs/>
+          <w:sz w:val="28"/>
+          <w:szCs w:val="28"/>
+          <w:lang w:val="en-IN"/>
+        </w:rPr>
+        <w:t>Data Privacy:</w:t>
+      </w:r>
+      <w:r>
+        <w:rPr>
+          <w:rFonts w:ascii="Times New Roman" w:eastAsia="Times New Roman" w:hAnsi="Times New Roman" w:cs="Times New Roman"/>
+          <w:sz w:val="28"/>
+          <w:szCs w:val="28"/>
+          <w:lang w:val="en-IN"/>
+        </w:rPr>
+        <w:t xml:space="preserve"> Secure handling of sensitive farm data. </w:t>
+      </w:r>
+    </w:p>
+    <w:p>
+      <w:pPr>
+        <w:spacing w:before="100" w:beforeAutospacing="1" w:after="100" w:afterAutospacing="1" w:line="240" w:lineRule="auto"/>
+        <w:outlineLvl w:val="2"/>
+        <w:rPr>
+          <w:rFonts w:ascii="Times New Roman" w:eastAsia="Times New Roman" w:hAnsi="Times New Roman" w:cs="Times New Roman"/>
+          <w:sz w:val="28"/>
+          <w:szCs w:val="28"/>
+          <w:lang w:val="en-IN"/>
+        </w:rPr>
+      </w:pPr>
+      <w:r>
+        <w:rPr>
+          <w:rFonts w:ascii="Times New Roman" w:eastAsia="Times New Roman" w:hAnsi="Times New Roman" w:cs="Times New Roman"/>
+          <w:b/>
+          <w:bCs/>
+          <w:sz w:val="28"/>
+          <w:szCs w:val="28"/>
+          <w:lang w:val="en-IN"/>
+        </w:rPr>
+        <w:t>Accuracy:</w:t>
+      </w:r>
+      <w:r>
+        <w:rPr>
+          <w:rFonts w:ascii="Times New Roman" w:eastAsia="Times New Roman" w:hAnsi="Times New Roman" w:cs="Times New Roman"/>
+          <w:sz w:val="28"/>
+          <w:szCs w:val="28"/>
+          <w:lang w:val="en-IN"/>
+        </w:rPr>
+        <w:t xml:space="preserve"> Reliable and accurate information.</w:t>
+      </w:r>
+    </w:p>
+    <w:p>
+      <w:pPr>
+        <w:spacing w:before="100" w:beforeAutospacing="1" w:after="100" w:afterAutospacing="1" w:line="240" w:lineRule="auto"/>
+        <w:outlineLvl w:val="2"/>
+        <w:rPr>
+          <w:rFonts w:ascii="Times New Roman" w:eastAsia="Times New Roman" w:hAnsi="Times New Roman" w:cs="Times New Roman"/>
           <w:b/>
           <w:bCs/>
           <w:sz w:val="28"/>
@@ -1154,57 +1279,75 @@
     </w:p>
     <w:p>
       <w:pPr>
-        <w:numPr>
-          <w:ilvl w:val="0"/>
-          <w:numId w:val="8"/>
-        </w:numPr>
-        <w:spacing w:before="100" w:beforeAutospacing="1" w:after="100" w:afterAutospacing="1" w:line="240" w:lineRule="auto"/>
-        <w:rPr>
-          <w:rFonts w:ascii="Times New Roman" w:eastAsia="Times New Roman" w:hAnsi="Times New Roman" w:cs="Times New Roman"/>
-          <w:sz w:val="28"/>
-          <w:szCs w:val="28"/>
-        </w:rPr>
-      </w:pPr>
-      <w:r>
-        <w:rPr>
-          <w:rFonts w:ascii="Times New Roman" w:eastAsia="Times New Roman" w:hAnsi="Times New Roman" w:cs="Times New Roman"/>
-          <w:sz w:val="28"/>
-          <w:szCs w:val="28"/>
-        </w:rPr>
-        <w:t>Users have access to internet connectivity</w:t>
-      </w:r>
-    </w:p>
-    <w:p>
-      <w:pPr>
-        <w:numPr>
-          <w:ilvl w:val="0"/>
-          <w:numId w:val="8"/>
-        </w:numPr>
-        <w:spacing w:before="100" w:beforeAutospacing="1" w:after="100" w:afterAutospacing="1" w:line="240" w:lineRule="auto"/>
-        <w:rPr>
-          <w:rFonts w:ascii="Times New Roman" w:eastAsia="Times New Roman" w:hAnsi="Times New Roman" w:cs="Times New Roman"/>
-          <w:sz w:val="28"/>
-          <w:szCs w:val="28"/>
-        </w:rPr>
-      </w:pPr>
-      <w:r>
-        <w:rPr>
-          <w:rFonts w:ascii="Times New Roman" w:eastAsia="Times New Roman" w:hAnsi="Times New Roman" w:cs="Times New Roman"/>
-          <w:sz w:val="28"/>
-          <w:szCs w:val="28"/>
-        </w:rPr>
-        <w:t>Availability of resources like NGOs and educational partners</w:t>
-      </w:r>
-    </w:p>
-    <w:p>
-      <w:pPr>
         <w:spacing w:after="0" w:line="240" w:lineRule="auto"/>
         <w:rPr>
           <w:rFonts w:ascii="Times New Roman" w:eastAsia="Times New Roman" w:hAnsi="Times New Roman" w:cs="Times New Roman"/>
           <w:sz w:val="28"/>
           <w:szCs w:val="28"/>
-        </w:rPr>
-      </w:pPr>
+          <w:lang w:val="en-IN"/>
+        </w:rPr>
+      </w:pPr>
+      <w:r>
+        <w:rPr>
+          <w:rFonts w:ascii="Times New Roman" w:eastAsia="Times New Roman" w:hAnsi="Times New Roman" w:cs="Times New Roman"/>
+          <w:b/>
+          <w:bCs/>
+          <w:sz w:val="28"/>
+          <w:szCs w:val="28"/>
+          <w:lang w:val="en-IN"/>
+        </w:rPr>
+        <w:t>Internet Connectivity:</w:t>
+      </w:r>
+      <w:r>
+        <w:rPr>
+          <w:rFonts w:ascii="Times New Roman" w:eastAsia="Times New Roman" w:hAnsi="Times New Roman" w:cs="Times New Roman"/>
+          <w:sz w:val="28"/>
+          <w:szCs w:val="28"/>
+          <w:lang w:val="en-IN"/>
+        </w:rPr>
+        <w:t xml:space="preserve"> Reliable internet access for real-time updates. </w:t>
+      </w:r>
+    </w:p>
+    <w:p>
+      <w:pPr>
+        <w:spacing w:after="0" w:line="240" w:lineRule="auto"/>
+        <w:rPr>
+          <w:rFonts w:ascii="Times New Roman" w:eastAsia="Times New Roman" w:hAnsi="Times New Roman" w:cs="Times New Roman"/>
+          <w:sz w:val="28"/>
+          <w:szCs w:val="28"/>
+          <w:lang w:val="en-IN"/>
+        </w:rPr>
+      </w:pPr>
+    </w:p>
+    <w:p>
+      <w:pPr>
+        <w:spacing w:after="0" w:line="240" w:lineRule="auto"/>
+        <w:rPr>
+          <w:rFonts w:ascii="Times New Roman" w:eastAsia="Times New Roman" w:hAnsi="Times New Roman" w:cs="Times New Roman"/>
+          <w:sz w:val="28"/>
+          <w:szCs w:val="28"/>
+        </w:rPr>
+      </w:pPr>
+      <w:r>
+        <w:rPr>
+          <w:rFonts w:ascii="Times New Roman" w:eastAsia="Times New Roman" w:hAnsi="Times New Roman" w:cs="Times New Roman"/>
+          <w:b/>
+          <w:bCs/>
+          <w:sz w:val="28"/>
+          <w:szCs w:val="28"/>
+          <w:lang w:val="en-IN"/>
+        </w:rPr>
+        <w:t>Data Sources:</w:t>
+      </w:r>
+      <w:r>
+        <w:rPr>
+          <w:rFonts w:ascii="Times New Roman" w:eastAsia="Times New Roman" w:hAnsi="Times New Roman" w:cs="Times New Roman"/>
+          <w:sz w:val="28"/>
+          <w:szCs w:val="28"/>
+          <w:lang w:val="en-IN"/>
+        </w:rPr>
+        <w:t xml:space="preserve"> Access to accurate weather, market, and crop data.</w:t>
+      </w:r>
       <w:r>
         <w:rPr>
           <w:rFonts w:ascii="Times New Roman" w:eastAsia="Times New Roman" w:hAnsi="Times New Roman" w:cs="Times New Roman"/>
@@ -1213,7 +1356,7 @@
           <w:szCs w:val="28"/>
         </w:rPr>
         <w:pict w14:anchorId="5F09CB77">
-          <v:rect id="_x0000_i1027" style="width:0;height:1.5pt" o:hralign="center" o:hrstd="t" o:hr="t" fillcolor="#a0a0a0" stroked="f"/>
+          <v:rect id="_x0000_i1038" style="width:0;height:1.5pt" o:hralign="center" o:hrstd="t" o:hr="t" fillcolor="#a0a0a0" stroked="f"/>
         </w:pict>
       </w:r>
     </w:p>
@@ -1242,123 +1385,160 @@
     </w:p>
     <w:p>
       <w:pPr>
-        <w:numPr>
-          <w:ilvl w:val="0"/>
-          <w:numId w:val="9"/>
-        </w:numPr>
-        <w:spacing w:before="100" w:beforeAutospacing="1" w:after="100" w:afterAutospacing="1" w:line="240" w:lineRule="auto"/>
-        <w:rPr>
-          <w:rFonts w:ascii="Times New Roman" w:eastAsia="Times New Roman" w:hAnsi="Times New Roman" w:cs="Times New Roman"/>
-          <w:sz w:val="28"/>
-          <w:szCs w:val="28"/>
-        </w:rPr>
-      </w:pPr>
-      <w:r>
-        <w:rPr>
-          <w:rFonts w:ascii="Times New Roman" w:eastAsia="Times New Roman" w:hAnsi="Times New Roman" w:cs="Times New Roman"/>
-          <w:sz w:val="28"/>
-          <w:szCs w:val="28"/>
-        </w:rPr>
-        <w:t>Registration and authentication of users with KYC verification</w:t>
-      </w:r>
-    </w:p>
-    <w:p>
-      <w:pPr>
-        <w:numPr>
-          <w:ilvl w:val="0"/>
-          <w:numId w:val="9"/>
-        </w:numPr>
-        <w:spacing w:before="100" w:beforeAutospacing="1" w:after="100" w:afterAutospacing="1" w:line="240" w:lineRule="auto"/>
-        <w:rPr>
-          <w:rFonts w:ascii="Times New Roman" w:eastAsia="Times New Roman" w:hAnsi="Times New Roman" w:cs="Times New Roman"/>
-          <w:sz w:val="28"/>
-          <w:szCs w:val="28"/>
-        </w:rPr>
-      </w:pPr>
-      <w:r>
-        <w:rPr>
-          <w:rFonts w:ascii="Times New Roman" w:eastAsia="Times New Roman" w:hAnsi="Times New Roman" w:cs="Times New Roman"/>
-          <w:sz w:val="28"/>
-          <w:szCs w:val="28"/>
-        </w:rPr>
-        <w:t>Modules for financial aid application, job search, and training enrollment</w:t>
-      </w:r>
-    </w:p>
-    <w:p>
-      <w:pPr>
-        <w:numPr>
-          <w:ilvl w:val="0"/>
-          <w:numId w:val="9"/>
-        </w:numPr>
-        <w:spacing w:before="100" w:beforeAutospacing="1" w:after="100" w:afterAutospacing="1" w:line="240" w:lineRule="auto"/>
-        <w:rPr>
-          <w:rFonts w:ascii="Times New Roman" w:eastAsia="Times New Roman" w:hAnsi="Times New Roman" w:cs="Times New Roman"/>
-          <w:sz w:val="28"/>
-          <w:szCs w:val="28"/>
-        </w:rPr>
-      </w:pPr>
-      <w:r>
-        <w:rPr>
-          <w:rFonts w:ascii="Times New Roman" w:eastAsia="Times New Roman" w:hAnsi="Times New Roman" w:cs="Times New Roman"/>
-          <w:sz w:val="28"/>
-          <w:szCs w:val="28"/>
-        </w:rPr>
-        <w:t>Personalized dashboards for recommendations</w:t>
-      </w:r>
-    </w:p>
-    <w:p>
-      <w:pPr>
-        <w:numPr>
-          <w:ilvl w:val="0"/>
-          <w:numId w:val="9"/>
-        </w:numPr>
-        <w:spacing w:before="100" w:beforeAutospacing="1" w:after="100" w:afterAutospacing="1" w:line="240" w:lineRule="auto"/>
-        <w:rPr>
-          <w:rFonts w:ascii="Times New Roman" w:eastAsia="Times New Roman" w:hAnsi="Times New Roman" w:cs="Times New Roman"/>
-          <w:sz w:val="28"/>
-          <w:szCs w:val="28"/>
-        </w:rPr>
-      </w:pPr>
-      <w:r>
-        <w:rPr>
-          <w:rFonts w:ascii="Times New Roman" w:eastAsia="Times New Roman" w:hAnsi="Times New Roman" w:cs="Times New Roman"/>
-          <w:sz w:val="28"/>
-          <w:szCs w:val="28"/>
-        </w:rPr>
-        <w:t>Secure data handling and encryption</w:t>
-      </w:r>
-    </w:p>
-    <w:p>
-      <w:pPr>
-        <w:numPr>
-          <w:ilvl w:val="0"/>
-          <w:numId w:val="9"/>
-        </w:numPr>
-        <w:spacing w:before="100" w:beforeAutospacing="1" w:after="100" w:afterAutospacing="1" w:line="240" w:lineRule="auto"/>
-        <w:rPr>
-          <w:rFonts w:ascii="Times New Roman" w:eastAsia="Times New Roman" w:hAnsi="Times New Roman" w:cs="Times New Roman"/>
-          <w:sz w:val="28"/>
-          <w:szCs w:val="28"/>
-        </w:rPr>
-      </w:pPr>
-      <w:r>
-        <w:rPr>
-          <w:rFonts w:ascii="Times New Roman" w:eastAsia="Times New Roman" w:hAnsi="Times New Roman" w:cs="Times New Roman"/>
-          <w:sz w:val="28"/>
-          <w:szCs w:val="28"/>
-        </w:rPr>
-        <w:t>Notifications for new programs and updates</w:t>
-      </w:r>
-    </w:p>
-    <w:p>
-      <w:pPr>
         <w:spacing w:after="0" w:line="240" w:lineRule="auto"/>
         <w:rPr>
           <w:rFonts w:ascii="Times New Roman" w:eastAsia="Times New Roman" w:hAnsi="Times New Roman" w:cs="Times New Roman"/>
           <w:sz w:val="28"/>
           <w:szCs w:val="28"/>
-        </w:rPr>
-      </w:pPr>
+          <w:lang w:val="en-IN"/>
+        </w:rPr>
+      </w:pPr>
+      <w:r>
+        <w:rPr>
+          <w:rFonts w:ascii="Times New Roman" w:eastAsia="Times New Roman" w:hAnsi="Times New Roman" w:cs="Times New Roman"/>
+          <w:b/>
+          <w:bCs/>
+          <w:sz w:val="28"/>
+          <w:szCs w:val="28"/>
+          <w:lang w:val="en-IN"/>
+        </w:rPr>
+        <w:t>Natural Language Processing:</w:t>
+      </w:r>
+      <w:r>
+        <w:rPr>
+          <w:rFonts w:ascii="Times New Roman" w:eastAsia="Times New Roman" w:hAnsi="Times New Roman" w:cs="Times New Roman"/>
+          <w:sz w:val="28"/>
+          <w:szCs w:val="28"/>
+          <w:lang w:val="en-IN"/>
+        </w:rPr>
+        <w:t xml:space="preserve"> Understand and respond to user queries in natural language. </w:t>
+      </w:r>
+    </w:p>
+    <w:p>
+      <w:pPr>
+        <w:spacing w:after="0" w:line="240" w:lineRule="auto"/>
+        <w:rPr>
+          <w:rFonts w:ascii="Times New Roman" w:eastAsia="Times New Roman" w:hAnsi="Times New Roman" w:cs="Times New Roman"/>
+          <w:sz w:val="28"/>
+          <w:szCs w:val="28"/>
+          <w:lang w:val="en-IN"/>
+        </w:rPr>
+      </w:pPr>
+    </w:p>
+    <w:p>
+      <w:pPr>
+        <w:spacing w:after="0" w:line="240" w:lineRule="auto"/>
+        <w:rPr>
+          <w:rFonts w:ascii="Times New Roman" w:eastAsia="Times New Roman" w:hAnsi="Times New Roman" w:cs="Times New Roman"/>
+          <w:sz w:val="28"/>
+          <w:szCs w:val="28"/>
+          <w:lang w:val="en-IN"/>
+        </w:rPr>
+      </w:pPr>
+      <w:r>
+        <w:rPr>
+          <w:rFonts w:ascii="Times New Roman" w:eastAsia="Times New Roman" w:hAnsi="Times New Roman" w:cs="Times New Roman"/>
+          <w:b/>
+          <w:bCs/>
+          <w:sz w:val="28"/>
+          <w:szCs w:val="28"/>
+          <w:lang w:val="en-IN"/>
+        </w:rPr>
+        <w:lastRenderedPageBreak/>
+        <w:t>Knowledge Base:</w:t>
+      </w:r>
+      <w:r>
+        <w:rPr>
+          <w:rFonts w:ascii="Times New Roman" w:eastAsia="Times New Roman" w:hAnsi="Times New Roman" w:cs="Times New Roman"/>
+          <w:sz w:val="28"/>
+          <w:szCs w:val="28"/>
+          <w:lang w:val="en-IN"/>
+        </w:rPr>
+        <w:t xml:space="preserve"> Comprehensive knowledge base of agricultural practices. </w:t>
+      </w:r>
+    </w:p>
+    <w:p>
+      <w:pPr>
+        <w:spacing w:after="0" w:line="240" w:lineRule="auto"/>
+        <w:rPr>
+          <w:rFonts w:ascii="Times New Roman" w:eastAsia="Times New Roman" w:hAnsi="Times New Roman" w:cs="Times New Roman"/>
+          <w:sz w:val="28"/>
+          <w:szCs w:val="28"/>
+          <w:lang w:val="en-IN"/>
+        </w:rPr>
+      </w:pPr>
+    </w:p>
+    <w:p>
+      <w:pPr>
+        <w:spacing w:after="0" w:line="240" w:lineRule="auto"/>
+        <w:rPr>
+          <w:rFonts w:ascii="Times New Roman" w:eastAsia="Times New Roman" w:hAnsi="Times New Roman" w:cs="Times New Roman"/>
+          <w:sz w:val="28"/>
+          <w:szCs w:val="28"/>
+          <w:lang w:val="en-IN"/>
+        </w:rPr>
+      </w:pPr>
+      <w:r>
+        <w:rPr>
+          <w:rFonts w:ascii="Times New Roman" w:eastAsia="Times New Roman" w:hAnsi="Times New Roman" w:cs="Times New Roman"/>
+          <w:b/>
+          <w:bCs/>
+          <w:sz w:val="28"/>
+          <w:szCs w:val="28"/>
+          <w:lang w:val="en-IN"/>
+        </w:rPr>
+        <w:t>Machine Learning:</w:t>
+      </w:r>
+      <w:r>
+        <w:rPr>
+          <w:rFonts w:ascii="Times New Roman" w:eastAsia="Times New Roman" w:hAnsi="Times New Roman" w:cs="Times New Roman"/>
+          <w:sz w:val="28"/>
+          <w:szCs w:val="28"/>
+          <w:lang w:val="en-IN"/>
+        </w:rPr>
+        <w:t xml:space="preserve"> Learn from user interactions and improve responses over time. </w:t>
+      </w:r>
+    </w:p>
+    <w:p>
+      <w:pPr>
+        <w:spacing w:after="0" w:line="240" w:lineRule="auto"/>
+        <w:rPr>
+          <w:rFonts w:ascii="Times New Roman" w:eastAsia="Times New Roman" w:hAnsi="Times New Roman" w:cs="Times New Roman"/>
+          <w:sz w:val="28"/>
+          <w:szCs w:val="28"/>
+          <w:lang w:val="en-IN"/>
+        </w:rPr>
+      </w:pPr>
+    </w:p>
+    <w:p>
+      <w:pPr>
+        <w:spacing w:after="0" w:line="240" w:lineRule="auto"/>
+        <w:rPr>
+          <w:rFonts w:ascii="Times New Roman" w:eastAsia="Times New Roman" w:hAnsi="Times New Roman" w:cs="Times New Roman"/>
+          <w:sz w:val="28"/>
+          <w:szCs w:val="28"/>
+        </w:rPr>
+      </w:pPr>
+      <w:r>
+        <w:rPr>
+          <w:rFonts w:ascii="Times New Roman" w:eastAsia="Times New Roman" w:hAnsi="Times New Roman" w:cs="Times New Roman"/>
+          <w:b/>
+          <w:bCs/>
+          <w:sz w:val="28"/>
+          <w:szCs w:val="28"/>
+          <w:lang w:val="en-IN"/>
+        </w:rPr>
+        <w:t>Integration with IoT Devices:</w:t>
+      </w:r>
+      <w:r>
+        <w:rPr>
+          <w:rFonts w:ascii="Times New Roman" w:eastAsia="Times New Roman" w:hAnsi="Times New Roman" w:cs="Times New Roman"/>
+          <w:sz w:val="28"/>
+          <w:szCs w:val="28"/>
+          <w:lang w:val="en-IN"/>
+        </w:rPr>
+        <w:t xml:space="preserve"> Control farm equipment and monitor sensor data.</w:t>
+      </w:r>
       <w:r>
         <w:rPr>
           <w:rFonts w:ascii="Times New Roman" w:eastAsia="Times New Roman" w:hAnsi="Times New Roman" w:cs="Times New Roman"/>
@@ -1367,7 +1547,7 @@
           <w:szCs w:val="28"/>
         </w:rPr>
         <w:pict w14:anchorId="15CF7C62">
-          <v:rect id="_x0000_i1028" style="width:0;height:1.5pt" o:hralign="center" o:hrstd="t" o:hr="t" fillcolor="#a0a0a0" stroked="f"/>
+          <v:rect id="_x0000_i1043" style="width:0;height:1.5pt" o:hralign="center" o:hrstd="t" o:hr="t" fillcolor="#a0a0a0" stroked="f"/>
         </w:pict>
       </w:r>
     </w:p>
@@ -1396,416 +1576,174 @@
     </w:p>
     <w:p>
       <w:pPr>
-        <w:spacing w:before="100" w:beforeAutospacing="1" w:after="100" w:afterAutospacing="1" w:line="240" w:lineRule="auto"/>
-        <w:outlineLvl w:val="2"/>
-        <w:rPr>
-          <w:rFonts w:ascii="Times New Roman" w:eastAsia="Times New Roman" w:hAnsi="Times New Roman" w:cs="Times New Roman"/>
-          <w:b/>
-          <w:bCs/>
-          <w:sz w:val="28"/>
-          <w:szCs w:val="28"/>
-        </w:rPr>
-      </w:pPr>
-      <w:r>
-        <w:rPr>
-          <w:rFonts w:ascii="Times New Roman" w:eastAsia="Times New Roman" w:hAnsi="Times New Roman" w:cs="Times New Roman"/>
-          <w:b/>
-          <w:bCs/>
-          <w:sz w:val="28"/>
-          <w:szCs w:val="28"/>
-        </w:rPr>
-        <w:t>Feature 1: Financial &amp; Social Support</w:t>
-      </w:r>
-    </w:p>
-    <w:p>
-      <w:pPr>
-        <w:numPr>
-          <w:ilvl w:val="0"/>
-          <w:numId w:val="10"/>
-        </w:numPr>
-        <w:spacing w:before="100" w:beforeAutospacing="1" w:after="100" w:afterAutospacing="1" w:line="240" w:lineRule="auto"/>
-        <w:rPr>
-          <w:rFonts w:ascii="Times New Roman" w:eastAsia="Times New Roman" w:hAnsi="Times New Roman" w:cs="Times New Roman"/>
-          <w:sz w:val="28"/>
-          <w:szCs w:val="28"/>
-        </w:rPr>
-      </w:pPr>
-      <w:r>
-        <w:rPr>
-          <w:rFonts w:ascii="Times New Roman" w:eastAsia="Times New Roman" w:hAnsi="Times New Roman" w:cs="Times New Roman"/>
-          <w:sz w:val="28"/>
-          <w:szCs w:val="28"/>
-        </w:rPr>
-        <w:t>Users can view and apply for financial aid programs.</w:t>
-      </w:r>
-    </w:p>
-    <w:p>
-      <w:pPr>
-        <w:numPr>
-          <w:ilvl w:val="0"/>
-          <w:numId w:val="10"/>
-        </w:numPr>
-        <w:spacing w:before="100" w:beforeAutospacing="1" w:after="100" w:afterAutospacing="1" w:line="240" w:lineRule="auto"/>
-        <w:rPr>
-          <w:rFonts w:ascii="Times New Roman" w:eastAsia="Times New Roman" w:hAnsi="Times New Roman" w:cs="Times New Roman"/>
-          <w:sz w:val="28"/>
-          <w:szCs w:val="28"/>
-        </w:rPr>
-      </w:pPr>
-      <w:r>
-        <w:rPr>
-          <w:rFonts w:ascii="Times New Roman" w:eastAsia="Times New Roman" w:hAnsi="Times New Roman" w:cs="Times New Roman"/>
-          <w:sz w:val="28"/>
-          <w:szCs w:val="28"/>
-        </w:rPr>
-        <w:t>Admins manage and update programs.</w:t>
-      </w:r>
-    </w:p>
-    <w:p>
-      <w:pPr>
-        <w:spacing w:before="100" w:beforeAutospacing="1" w:after="100" w:afterAutospacing="1" w:line="240" w:lineRule="auto"/>
-        <w:outlineLvl w:val="2"/>
-        <w:rPr>
-          <w:rFonts w:ascii="Times New Roman" w:eastAsia="Times New Roman" w:hAnsi="Times New Roman" w:cs="Times New Roman"/>
-          <w:b/>
-          <w:bCs/>
-          <w:sz w:val="28"/>
-          <w:szCs w:val="28"/>
-        </w:rPr>
-      </w:pPr>
-      <w:r>
-        <w:rPr>
-          <w:rFonts w:ascii="Times New Roman" w:eastAsia="Times New Roman" w:hAnsi="Times New Roman" w:cs="Times New Roman"/>
-          <w:b/>
-          <w:bCs/>
-          <w:sz w:val="28"/>
-          <w:szCs w:val="28"/>
-        </w:rPr>
-        <w:t>Feature 2: Education for Children</w:t>
-      </w:r>
-    </w:p>
-    <w:p>
-      <w:pPr>
-        <w:numPr>
-          <w:ilvl w:val="0"/>
-          <w:numId w:val="11"/>
-        </w:numPr>
-        <w:spacing w:before="100" w:beforeAutospacing="1" w:after="100" w:afterAutospacing="1" w:line="240" w:lineRule="auto"/>
-        <w:rPr>
-          <w:rFonts w:ascii="Times New Roman" w:eastAsia="Times New Roman" w:hAnsi="Times New Roman" w:cs="Times New Roman"/>
-          <w:sz w:val="28"/>
-          <w:szCs w:val="28"/>
-        </w:rPr>
-      </w:pPr>
-      <w:r>
-        <w:rPr>
-          <w:rFonts w:ascii="Times New Roman" w:eastAsia="Times New Roman" w:hAnsi="Times New Roman" w:cs="Times New Roman"/>
-          <w:sz w:val="28"/>
-          <w:szCs w:val="28"/>
-        </w:rPr>
-        <w:t>Access to online educational resources and scholarships.</w:t>
-      </w:r>
-    </w:p>
-    <w:p>
-      <w:pPr>
-        <w:numPr>
-          <w:ilvl w:val="0"/>
-          <w:numId w:val="11"/>
-        </w:numPr>
-        <w:spacing w:before="100" w:beforeAutospacing="1" w:after="100" w:afterAutospacing="1" w:line="240" w:lineRule="auto"/>
-        <w:rPr>
-          <w:rFonts w:ascii="Times New Roman" w:eastAsia="Times New Roman" w:hAnsi="Times New Roman" w:cs="Times New Roman"/>
-          <w:sz w:val="28"/>
-          <w:szCs w:val="28"/>
-        </w:rPr>
-      </w:pPr>
-      <w:r>
-        <w:rPr>
-          <w:rFonts w:ascii="Times New Roman" w:eastAsia="Times New Roman" w:hAnsi="Times New Roman" w:cs="Times New Roman"/>
-          <w:sz w:val="28"/>
-          <w:szCs w:val="28"/>
-        </w:rPr>
-        <w:lastRenderedPageBreak/>
-        <w:t>Mentor involvement for guidance and counseling.</w:t>
-      </w:r>
-    </w:p>
-    <w:p>
-      <w:pPr>
-        <w:spacing w:before="100" w:beforeAutospacing="1" w:after="100" w:afterAutospacing="1" w:line="240" w:lineRule="auto"/>
-        <w:outlineLvl w:val="2"/>
-        <w:rPr>
-          <w:rFonts w:ascii="Times New Roman" w:eastAsia="Times New Roman" w:hAnsi="Times New Roman" w:cs="Times New Roman"/>
-          <w:b/>
-          <w:bCs/>
-          <w:sz w:val="28"/>
-          <w:szCs w:val="28"/>
-        </w:rPr>
-      </w:pPr>
-      <w:r>
-        <w:rPr>
-          <w:rFonts w:ascii="Times New Roman" w:eastAsia="Times New Roman" w:hAnsi="Times New Roman" w:cs="Times New Roman"/>
-          <w:b/>
-          <w:bCs/>
-          <w:sz w:val="28"/>
-          <w:szCs w:val="28"/>
-        </w:rPr>
-        <w:t>Feature 3: Vocational Training</w:t>
-      </w:r>
-    </w:p>
-    <w:p>
-      <w:pPr>
-        <w:numPr>
-          <w:ilvl w:val="0"/>
-          <w:numId w:val="12"/>
-        </w:numPr>
-        <w:spacing w:before="100" w:beforeAutospacing="1" w:after="100" w:afterAutospacing="1" w:line="240" w:lineRule="auto"/>
-        <w:rPr>
-          <w:rFonts w:ascii="Times New Roman" w:eastAsia="Times New Roman" w:hAnsi="Times New Roman" w:cs="Times New Roman"/>
-          <w:sz w:val="28"/>
-          <w:szCs w:val="28"/>
-        </w:rPr>
-      </w:pPr>
-      <w:r>
-        <w:rPr>
-          <w:rFonts w:ascii="Times New Roman" w:eastAsia="Times New Roman" w:hAnsi="Times New Roman" w:cs="Times New Roman"/>
-          <w:sz w:val="28"/>
-          <w:szCs w:val="28"/>
-        </w:rPr>
-        <w:t>Technical and soft skills training programs for women.</w:t>
-      </w:r>
-    </w:p>
-    <w:p>
-      <w:pPr>
-        <w:numPr>
-          <w:ilvl w:val="0"/>
-          <w:numId w:val="12"/>
-        </w:numPr>
-        <w:spacing w:before="100" w:beforeAutospacing="1" w:after="100" w:afterAutospacing="1" w:line="240" w:lineRule="auto"/>
-        <w:rPr>
-          <w:rFonts w:ascii="Times New Roman" w:eastAsia="Times New Roman" w:hAnsi="Times New Roman" w:cs="Times New Roman"/>
-          <w:sz w:val="28"/>
-          <w:szCs w:val="28"/>
-        </w:rPr>
-      </w:pPr>
-      <w:r>
-        <w:rPr>
-          <w:rFonts w:ascii="Times New Roman" w:eastAsia="Times New Roman" w:hAnsi="Times New Roman" w:cs="Times New Roman"/>
-          <w:sz w:val="28"/>
-          <w:szCs w:val="28"/>
-        </w:rPr>
-        <w:t>Tracking of course completion and certifications.</w:t>
-      </w:r>
-    </w:p>
-    <w:p>
-      <w:pPr>
-        <w:spacing w:before="100" w:beforeAutospacing="1" w:after="100" w:afterAutospacing="1" w:line="240" w:lineRule="auto"/>
-        <w:outlineLvl w:val="2"/>
-        <w:rPr>
-          <w:rFonts w:ascii="Times New Roman" w:eastAsia="Times New Roman" w:hAnsi="Times New Roman" w:cs="Times New Roman"/>
-          <w:b/>
-          <w:bCs/>
-          <w:sz w:val="28"/>
-          <w:szCs w:val="28"/>
-        </w:rPr>
-      </w:pPr>
-      <w:r>
-        <w:rPr>
-          <w:rFonts w:ascii="Times New Roman" w:eastAsia="Times New Roman" w:hAnsi="Times New Roman" w:cs="Times New Roman"/>
-          <w:b/>
-          <w:bCs/>
-          <w:sz w:val="28"/>
-          <w:szCs w:val="28"/>
-        </w:rPr>
-        <w:t>Feature 4: Employment Opportunities</w:t>
-      </w:r>
-    </w:p>
-    <w:p>
-      <w:pPr>
-        <w:numPr>
-          <w:ilvl w:val="0"/>
-          <w:numId w:val="13"/>
-        </w:numPr>
-        <w:spacing w:before="100" w:beforeAutospacing="1" w:after="100" w:afterAutospacing="1" w:line="240" w:lineRule="auto"/>
-        <w:rPr>
-          <w:rFonts w:ascii="Times New Roman" w:eastAsia="Times New Roman" w:hAnsi="Times New Roman" w:cs="Times New Roman"/>
-          <w:sz w:val="28"/>
-          <w:szCs w:val="28"/>
-        </w:rPr>
-      </w:pPr>
-      <w:r>
-        <w:rPr>
-          <w:rFonts w:ascii="Times New Roman" w:eastAsia="Times New Roman" w:hAnsi="Times New Roman" w:cs="Times New Roman"/>
-          <w:sz w:val="28"/>
-          <w:szCs w:val="28"/>
-        </w:rPr>
-        <w:t>Job listings and application functionalities.</w:t>
-      </w:r>
-    </w:p>
-    <w:p>
-      <w:pPr>
-        <w:numPr>
-          <w:ilvl w:val="0"/>
-          <w:numId w:val="13"/>
-        </w:numPr>
-        <w:spacing w:before="100" w:beforeAutospacing="1" w:after="100" w:afterAutospacing="1" w:line="240" w:lineRule="auto"/>
-        <w:rPr>
-          <w:rFonts w:ascii="Times New Roman" w:eastAsia="Times New Roman" w:hAnsi="Times New Roman" w:cs="Times New Roman"/>
-          <w:sz w:val="28"/>
-          <w:szCs w:val="28"/>
-        </w:rPr>
-      </w:pPr>
-      <w:r>
-        <w:rPr>
-          <w:rFonts w:ascii="Times New Roman" w:eastAsia="Times New Roman" w:hAnsi="Times New Roman" w:cs="Times New Roman"/>
-          <w:sz w:val="28"/>
-          <w:szCs w:val="28"/>
-        </w:rPr>
-        <w:t>Training for job readiness.</w:t>
-      </w:r>
-    </w:p>
-    <w:p>
-      <w:pPr>
-        <w:spacing w:before="100" w:beforeAutospacing="1" w:after="100" w:afterAutospacing="1" w:line="240" w:lineRule="auto"/>
-        <w:outlineLvl w:val="2"/>
-        <w:rPr>
-          <w:rFonts w:ascii="Times New Roman" w:eastAsia="Times New Roman" w:hAnsi="Times New Roman" w:cs="Times New Roman"/>
-          <w:b/>
-          <w:bCs/>
-          <w:sz w:val="28"/>
-          <w:szCs w:val="28"/>
-        </w:rPr>
-      </w:pPr>
-      <w:r>
-        <w:rPr>
-          <w:rFonts w:ascii="Times New Roman" w:eastAsia="Times New Roman" w:hAnsi="Times New Roman" w:cs="Times New Roman"/>
-          <w:b/>
-          <w:bCs/>
-          <w:sz w:val="28"/>
-          <w:szCs w:val="28"/>
-        </w:rPr>
-        <w:t>Feature 5: Childcare Services</w:t>
-      </w:r>
-    </w:p>
-    <w:p>
-      <w:pPr>
-        <w:numPr>
-          <w:ilvl w:val="0"/>
-          <w:numId w:val="14"/>
-        </w:numPr>
-        <w:spacing w:before="100" w:beforeAutospacing="1" w:after="100" w:afterAutospacing="1" w:line="240" w:lineRule="auto"/>
-        <w:rPr>
-          <w:rFonts w:ascii="Times New Roman" w:eastAsia="Times New Roman" w:hAnsi="Times New Roman" w:cs="Times New Roman"/>
-          <w:sz w:val="28"/>
-          <w:szCs w:val="28"/>
-        </w:rPr>
-      </w:pPr>
-      <w:r>
-        <w:rPr>
-          <w:rFonts w:ascii="Times New Roman" w:eastAsia="Times New Roman" w:hAnsi="Times New Roman" w:cs="Times New Roman"/>
-          <w:sz w:val="28"/>
-          <w:szCs w:val="28"/>
-        </w:rPr>
-        <w:t>Search and compare local childcare services.</w:t>
-      </w:r>
-    </w:p>
-    <w:p>
-      <w:pPr>
-        <w:numPr>
-          <w:ilvl w:val="0"/>
-          <w:numId w:val="14"/>
-        </w:numPr>
-        <w:spacing w:before="100" w:beforeAutospacing="1" w:after="100" w:afterAutospacing="1" w:line="240" w:lineRule="auto"/>
-        <w:rPr>
-          <w:rFonts w:ascii="Times New Roman" w:eastAsia="Times New Roman" w:hAnsi="Times New Roman" w:cs="Times New Roman"/>
-          <w:sz w:val="28"/>
-          <w:szCs w:val="28"/>
-        </w:rPr>
-      </w:pPr>
-      <w:r>
-        <w:rPr>
-          <w:rFonts w:ascii="Times New Roman" w:eastAsia="Times New Roman" w:hAnsi="Times New Roman" w:cs="Times New Roman"/>
-          <w:sz w:val="28"/>
-          <w:szCs w:val="28"/>
-        </w:rPr>
-        <w:t>Booking and payment integration for childcare programs.</w:t>
-      </w:r>
-    </w:p>
-    <w:p>
-      <w:pPr>
-        <w:spacing w:before="100" w:beforeAutospacing="1" w:after="100" w:afterAutospacing="1" w:line="240" w:lineRule="auto"/>
-        <w:outlineLvl w:val="2"/>
-        <w:rPr>
-          <w:rFonts w:ascii="Times New Roman" w:eastAsia="Times New Roman" w:hAnsi="Times New Roman" w:cs="Times New Roman"/>
-          <w:b/>
-          <w:bCs/>
-          <w:sz w:val="28"/>
-          <w:szCs w:val="28"/>
-        </w:rPr>
-      </w:pPr>
-      <w:r>
-        <w:rPr>
-          <w:rFonts w:ascii="Times New Roman" w:eastAsia="Times New Roman" w:hAnsi="Times New Roman" w:cs="Times New Roman"/>
-          <w:b/>
-          <w:bCs/>
-          <w:sz w:val="28"/>
-          <w:szCs w:val="28"/>
-        </w:rPr>
-        <w:t>Feature 6: Matchmaking &amp; Remarriage</w:t>
-      </w:r>
-    </w:p>
-    <w:p>
-      <w:pPr>
-        <w:numPr>
-          <w:ilvl w:val="0"/>
-          <w:numId w:val="15"/>
-        </w:numPr>
-        <w:spacing w:before="100" w:beforeAutospacing="1" w:after="100" w:afterAutospacing="1" w:line="240" w:lineRule="auto"/>
-        <w:rPr>
-          <w:rFonts w:ascii="Times New Roman" w:eastAsia="Times New Roman" w:hAnsi="Times New Roman" w:cs="Times New Roman"/>
-          <w:sz w:val="28"/>
-          <w:szCs w:val="28"/>
-        </w:rPr>
-      </w:pPr>
-      <w:r>
-        <w:rPr>
-          <w:rFonts w:ascii="Times New Roman" w:eastAsia="Times New Roman" w:hAnsi="Times New Roman" w:cs="Times New Roman"/>
-          <w:sz w:val="28"/>
-          <w:szCs w:val="28"/>
-        </w:rPr>
-        <w:t>Safe and private profile creation for women seeking remarriage.</w:t>
-      </w:r>
-    </w:p>
-    <w:p>
-      <w:pPr>
-        <w:numPr>
-          <w:ilvl w:val="0"/>
-          <w:numId w:val="15"/>
-        </w:numPr>
-        <w:spacing w:before="100" w:beforeAutospacing="1" w:after="100" w:afterAutospacing="1" w:line="240" w:lineRule="auto"/>
-        <w:rPr>
-          <w:rFonts w:ascii="Times New Roman" w:eastAsia="Times New Roman" w:hAnsi="Times New Roman" w:cs="Times New Roman"/>
-          <w:sz w:val="28"/>
-          <w:szCs w:val="28"/>
-        </w:rPr>
-      </w:pPr>
-      <w:r>
-        <w:rPr>
-          <w:rFonts w:ascii="Times New Roman" w:eastAsia="Times New Roman" w:hAnsi="Times New Roman" w:cs="Times New Roman"/>
-          <w:sz w:val="28"/>
-          <w:szCs w:val="28"/>
-        </w:rPr>
-        <w:t>Psychological support and secure communication features.</w:t>
-      </w:r>
-    </w:p>
-    <w:p>
-      <w:pPr>
         <w:spacing w:after="0" w:line="240" w:lineRule="auto"/>
         <w:rPr>
           <w:rFonts w:ascii="Times New Roman" w:eastAsia="Times New Roman" w:hAnsi="Times New Roman" w:cs="Times New Roman"/>
           <w:sz w:val="28"/>
           <w:szCs w:val="28"/>
-        </w:rPr>
-      </w:pPr>
+          <w:lang w:val="en-IN"/>
+        </w:rPr>
+      </w:pPr>
+      <w:r>
+        <w:rPr>
+          <w:rFonts w:ascii="Times New Roman" w:eastAsia="Times New Roman" w:hAnsi="Times New Roman" w:cs="Times New Roman"/>
+          <w:b/>
+          <w:bCs/>
+          <w:sz w:val="28"/>
+          <w:szCs w:val="28"/>
+          <w:lang w:val="en-IN"/>
+        </w:rPr>
+        <w:t xml:space="preserve">Query Answering: </w:t>
+      </w:r>
+      <w:r>
+        <w:rPr>
+          <w:rFonts w:ascii="Times New Roman" w:eastAsia="Times New Roman" w:hAnsi="Times New Roman" w:cs="Times New Roman"/>
+          <w:sz w:val="28"/>
+          <w:szCs w:val="28"/>
+          <w:lang w:val="en-IN"/>
+        </w:rPr>
+        <w:t xml:space="preserve">Provide direct answers to user questions. </w:t>
+      </w:r>
+    </w:p>
+    <w:p>
+      <w:pPr>
+        <w:spacing w:after="0" w:line="240" w:lineRule="auto"/>
+        <w:rPr>
+          <w:rFonts w:ascii="Times New Roman" w:eastAsia="Times New Roman" w:hAnsi="Times New Roman" w:cs="Times New Roman"/>
+          <w:sz w:val="28"/>
+          <w:szCs w:val="28"/>
+          <w:lang w:val="en-IN"/>
+        </w:rPr>
+      </w:pPr>
+    </w:p>
+    <w:p>
+      <w:pPr>
+        <w:spacing w:after="0" w:line="240" w:lineRule="auto"/>
+        <w:rPr>
+          <w:rFonts w:ascii="Times New Roman" w:eastAsia="Times New Roman" w:hAnsi="Times New Roman" w:cs="Times New Roman"/>
+          <w:b/>
+          <w:bCs/>
+          <w:sz w:val="28"/>
+          <w:szCs w:val="28"/>
+          <w:lang w:val="en-IN"/>
+        </w:rPr>
+      </w:pPr>
+      <w:r>
+        <w:rPr>
+          <w:rFonts w:ascii="Times New Roman" w:eastAsia="Times New Roman" w:hAnsi="Times New Roman" w:cs="Times New Roman"/>
+          <w:b/>
+          <w:bCs/>
+          <w:sz w:val="28"/>
+          <w:szCs w:val="28"/>
+          <w:lang w:val="en-IN"/>
+        </w:rPr>
+        <w:t xml:space="preserve">Task Completion: </w:t>
+      </w:r>
+      <w:r>
+        <w:rPr>
+          <w:rFonts w:ascii="Times New Roman" w:eastAsia="Times New Roman" w:hAnsi="Times New Roman" w:cs="Times New Roman"/>
+          <w:sz w:val="28"/>
+          <w:szCs w:val="28"/>
+          <w:lang w:val="en-IN"/>
+        </w:rPr>
+        <w:t>Assist in tasks like scheduling, record-keeping, and decision-making.</w:t>
+      </w:r>
+      <w:r>
+        <w:rPr>
+          <w:rFonts w:ascii="Times New Roman" w:eastAsia="Times New Roman" w:hAnsi="Times New Roman" w:cs="Times New Roman"/>
+          <w:b/>
+          <w:bCs/>
+          <w:sz w:val="28"/>
+          <w:szCs w:val="28"/>
+          <w:lang w:val="en-IN"/>
+        </w:rPr>
+        <w:t xml:space="preserve"> </w:t>
+      </w:r>
+    </w:p>
+    <w:p>
+      <w:pPr>
+        <w:spacing w:after="0" w:line="240" w:lineRule="auto"/>
+        <w:rPr>
+          <w:rFonts w:ascii="Times New Roman" w:eastAsia="Times New Roman" w:hAnsi="Times New Roman" w:cs="Times New Roman"/>
+          <w:b/>
+          <w:bCs/>
+          <w:sz w:val="28"/>
+          <w:szCs w:val="28"/>
+          <w:lang w:val="en-IN"/>
+        </w:rPr>
+      </w:pPr>
+    </w:p>
+    <w:p>
+      <w:pPr>
+        <w:spacing w:after="0" w:line="240" w:lineRule="auto"/>
+        <w:rPr>
+          <w:rFonts w:ascii="Times New Roman" w:eastAsia="Times New Roman" w:hAnsi="Times New Roman" w:cs="Times New Roman"/>
+          <w:sz w:val="28"/>
+          <w:szCs w:val="28"/>
+          <w:lang w:val="en-IN"/>
+        </w:rPr>
+      </w:pPr>
+      <w:r>
+        <w:rPr>
+          <w:rFonts w:ascii="Times New Roman" w:eastAsia="Times New Roman" w:hAnsi="Times New Roman" w:cs="Times New Roman"/>
+          <w:b/>
+          <w:bCs/>
+          <w:sz w:val="28"/>
+          <w:szCs w:val="28"/>
+          <w:lang w:val="en-IN"/>
+        </w:rPr>
+        <w:t xml:space="preserve">Proactive Alerts: </w:t>
+      </w:r>
+      <w:r>
+        <w:rPr>
+          <w:rFonts w:ascii="Times New Roman" w:eastAsia="Times New Roman" w:hAnsi="Times New Roman" w:cs="Times New Roman"/>
+          <w:sz w:val="28"/>
+          <w:szCs w:val="28"/>
+          <w:lang w:val="en-IN"/>
+        </w:rPr>
+        <w:t xml:space="preserve">Notify users of potential issues or opportunities. </w:t>
+      </w:r>
+    </w:p>
+    <w:p>
+      <w:pPr>
+        <w:spacing w:after="0" w:line="240" w:lineRule="auto"/>
+        <w:rPr>
+          <w:rFonts w:ascii="Times New Roman" w:eastAsia="Times New Roman" w:hAnsi="Times New Roman" w:cs="Times New Roman"/>
+          <w:sz w:val="28"/>
+          <w:szCs w:val="28"/>
+          <w:lang w:val="en-IN"/>
+        </w:rPr>
+      </w:pPr>
+    </w:p>
+    <w:p>
+      <w:pPr>
+        <w:spacing w:after="0" w:line="240" w:lineRule="auto"/>
+        <w:rPr>
+          <w:rFonts w:ascii="Times New Roman" w:eastAsia="Times New Roman" w:hAnsi="Times New Roman" w:cs="Times New Roman"/>
+          <w:sz w:val="28"/>
+          <w:szCs w:val="28"/>
+        </w:rPr>
+      </w:pPr>
+      <w:r>
+        <w:rPr>
+          <w:rFonts w:ascii="Times New Roman" w:eastAsia="Times New Roman" w:hAnsi="Times New Roman" w:cs="Times New Roman"/>
+          <w:b/>
+          <w:bCs/>
+          <w:sz w:val="28"/>
+          <w:szCs w:val="28"/>
+          <w:lang w:val="en-IN"/>
+        </w:rPr>
+        <w:t xml:space="preserve">Personalized Recommendations: </w:t>
+      </w:r>
+      <w:r>
+        <w:rPr>
+          <w:rFonts w:ascii="Times New Roman" w:eastAsia="Times New Roman" w:hAnsi="Times New Roman" w:cs="Times New Roman"/>
+          <w:sz w:val="28"/>
+          <w:szCs w:val="28"/>
+          <w:lang w:val="en-IN"/>
+        </w:rPr>
+        <w:t>Tailor advice based on user-specific factors.</w:t>
+      </w:r>
       <w:r>
         <w:rPr>
           <w:rFonts w:ascii="Times New Roman" w:eastAsia="Times New Roman" w:hAnsi="Times New Roman" w:cs="Times New Roman"/>
@@ -1814,7 +1752,7 @@
           <w:szCs w:val="28"/>
         </w:rPr>
         <w:pict w14:anchorId="53E38182">
-          <v:rect id="_x0000_i1029" style="width:0;height:1.5pt" o:hralign="center" o:hrstd="t" o:hr="t" fillcolor="#a0a0a0" stroked="f"/>
+          <v:rect id="_x0000_i1048" style="width:0;height:1.5pt" o:hralign="center" o:hrstd="t" o:hr="t" fillcolor="#a0a0a0" stroked="f"/>
         </w:pict>
       </w:r>
     </w:p>
@@ -1843,282 +1781,189 @@
     </w:p>
     <w:p>
       <w:pPr>
-        <w:spacing w:before="100" w:beforeAutospacing="1" w:after="100" w:afterAutospacing="1" w:line="240" w:lineRule="auto"/>
-        <w:outlineLvl w:val="2"/>
-        <w:rPr>
-          <w:rFonts w:ascii="Times New Roman" w:eastAsia="Times New Roman" w:hAnsi="Times New Roman" w:cs="Times New Roman"/>
-          <w:b/>
-          <w:bCs/>
-          <w:sz w:val="28"/>
-          <w:szCs w:val="28"/>
-        </w:rPr>
-      </w:pPr>
-      <w:r>
-        <w:rPr>
-          <w:rFonts w:ascii="Times New Roman" w:eastAsia="Times New Roman" w:hAnsi="Times New Roman" w:cs="Times New Roman"/>
-          <w:b/>
-          <w:bCs/>
-          <w:sz w:val="28"/>
-          <w:szCs w:val="28"/>
-        </w:rPr>
-        <w:t>5.1 User Interfaces</w:t>
-      </w:r>
-    </w:p>
-    <w:p>
-      <w:pPr>
-        <w:numPr>
-          <w:ilvl w:val="0"/>
-          <w:numId w:val="16"/>
-        </w:numPr>
-        <w:spacing w:before="100" w:beforeAutospacing="1" w:after="100" w:afterAutospacing="1" w:line="240" w:lineRule="auto"/>
-        <w:rPr>
-          <w:rFonts w:ascii="Times New Roman" w:eastAsia="Times New Roman" w:hAnsi="Times New Roman" w:cs="Times New Roman"/>
-          <w:sz w:val="28"/>
-          <w:szCs w:val="28"/>
-        </w:rPr>
-      </w:pPr>
-      <w:r>
-        <w:rPr>
-          <w:rFonts w:ascii="Times New Roman" w:eastAsia="Times New Roman" w:hAnsi="Times New Roman" w:cs="Times New Roman"/>
-          <w:sz w:val="28"/>
-          <w:szCs w:val="28"/>
-        </w:rPr>
-        <w:t>Intuitive and sleek design</w:t>
-      </w:r>
-    </w:p>
-    <w:p>
-      <w:pPr>
-        <w:numPr>
-          <w:ilvl w:val="0"/>
-          <w:numId w:val="16"/>
-        </w:numPr>
-        <w:spacing w:before="100" w:beforeAutospacing="1" w:after="100" w:afterAutospacing="1" w:line="240" w:lineRule="auto"/>
-        <w:rPr>
-          <w:rFonts w:ascii="Times New Roman" w:eastAsia="Times New Roman" w:hAnsi="Times New Roman" w:cs="Times New Roman"/>
-          <w:sz w:val="28"/>
-          <w:szCs w:val="28"/>
-        </w:rPr>
-      </w:pPr>
-      <w:r>
-        <w:rPr>
-          <w:rFonts w:ascii="Times New Roman" w:eastAsia="Times New Roman" w:hAnsi="Times New Roman" w:cs="Times New Roman"/>
-          <w:sz w:val="28"/>
-          <w:szCs w:val="28"/>
-        </w:rPr>
-        <w:t>Quick access buttons for major features</w:t>
-      </w:r>
-    </w:p>
-    <w:p>
-      <w:pPr>
-        <w:numPr>
-          <w:ilvl w:val="0"/>
-          <w:numId w:val="16"/>
-        </w:numPr>
-        <w:spacing w:before="100" w:beforeAutospacing="1" w:after="100" w:afterAutospacing="1" w:line="240" w:lineRule="auto"/>
-        <w:rPr>
-          <w:rFonts w:ascii="Times New Roman" w:eastAsia="Times New Roman" w:hAnsi="Times New Roman" w:cs="Times New Roman"/>
-          <w:sz w:val="28"/>
-          <w:szCs w:val="28"/>
-        </w:rPr>
-      </w:pPr>
-      <w:r>
-        <w:rPr>
-          <w:rFonts w:ascii="Times New Roman" w:eastAsia="Times New Roman" w:hAnsi="Times New Roman" w:cs="Times New Roman"/>
-          <w:sz w:val="28"/>
-          <w:szCs w:val="28"/>
-        </w:rPr>
-        <w:t>Search functionality and filters</w:t>
-      </w:r>
-    </w:p>
-    <w:p>
-      <w:pPr>
-        <w:spacing w:before="100" w:beforeAutospacing="1" w:after="100" w:afterAutospacing="1" w:line="240" w:lineRule="auto"/>
-        <w:outlineLvl w:val="2"/>
-        <w:rPr>
-          <w:rFonts w:ascii="Times New Roman" w:eastAsia="Times New Roman" w:hAnsi="Times New Roman" w:cs="Times New Roman"/>
-          <w:b/>
-          <w:bCs/>
-          <w:sz w:val="28"/>
-          <w:szCs w:val="28"/>
-        </w:rPr>
-      </w:pPr>
-      <w:r>
-        <w:rPr>
-          <w:rFonts w:ascii="Times New Roman" w:eastAsia="Times New Roman" w:hAnsi="Times New Roman" w:cs="Times New Roman"/>
-          <w:b/>
-          <w:bCs/>
-          <w:sz w:val="28"/>
-          <w:szCs w:val="28"/>
-        </w:rPr>
-        <w:t>5.2 Hardware Interfaces</w:t>
-      </w:r>
-    </w:p>
-    <w:p>
-      <w:pPr>
-        <w:numPr>
-          <w:ilvl w:val="0"/>
-          <w:numId w:val="17"/>
-        </w:numPr>
-        <w:spacing w:before="100" w:beforeAutospacing="1" w:after="100" w:afterAutospacing="1" w:line="240" w:lineRule="auto"/>
-        <w:rPr>
-          <w:rFonts w:ascii="Times New Roman" w:eastAsia="Times New Roman" w:hAnsi="Times New Roman" w:cs="Times New Roman"/>
-          <w:sz w:val="28"/>
-          <w:szCs w:val="28"/>
-        </w:rPr>
-      </w:pPr>
-      <w:r>
-        <w:rPr>
-          <w:rFonts w:ascii="Times New Roman" w:eastAsia="Times New Roman" w:hAnsi="Times New Roman" w:cs="Times New Roman"/>
-          <w:sz w:val="28"/>
-          <w:szCs w:val="28"/>
-        </w:rPr>
-        <w:t>Smartphone compatibility for Android/iOS</w:t>
-      </w:r>
-    </w:p>
-    <w:p>
-      <w:pPr>
-        <w:numPr>
-          <w:ilvl w:val="0"/>
-          <w:numId w:val="17"/>
-        </w:numPr>
-        <w:spacing w:before="100" w:beforeAutospacing="1" w:after="100" w:afterAutospacing="1" w:line="240" w:lineRule="auto"/>
-        <w:rPr>
-          <w:rFonts w:ascii="Times New Roman" w:eastAsia="Times New Roman" w:hAnsi="Times New Roman" w:cs="Times New Roman"/>
-          <w:sz w:val="28"/>
-          <w:szCs w:val="28"/>
-        </w:rPr>
-      </w:pPr>
-      <w:r>
-        <w:rPr>
-          <w:rFonts w:ascii="Times New Roman" w:eastAsia="Times New Roman" w:hAnsi="Times New Roman" w:cs="Times New Roman"/>
-          <w:sz w:val="28"/>
-          <w:szCs w:val="28"/>
-        </w:rPr>
-        <w:t>Web access for laptops and desktops</w:t>
-      </w:r>
-    </w:p>
-    <w:p>
-      <w:pPr>
-        <w:spacing w:before="100" w:beforeAutospacing="1" w:after="100" w:afterAutospacing="1" w:line="240" w:lineRule="auto"/>
-        <w:outlineLvl w:val="2"/>
-        <w:rPr>
-          <w:rFonts w:ascii="Times New Roman" w:eastAsia="Times New Roman" w:hAnsi="Times New Roman" w:cs="Times New Roman"/>
-          <w:b/>
-          <w:bCs/>
-          <w:sz w:val="28"/>
-          <w:szCs w:val="28"/>
-        </w:rPr>
-      </w:pPr>
-      <w:r>
-        <w:rPr>
-          <w:rFonts w:ascii="Times New Roman" w:eastAsia="Times New Roman" w:hAnsi="Times New Roman" w:cs="Times New Roman"/>
-          <w:b/>
-          <w:bCs/>
-          <w:sz w:val="28"/>
-          <w:szCs w:val="28"/>
-        </w:rPr>
-        <w:t>5.3 Software Interfaces</w:t>
-      </w:r>
-    </w:p>
-    <w:p>
-      <w:pPr>
-        <w:numPr>
-          <w:ilvl w:val="0"/>
-          <w:numId w:val="18"/>
-        </w:numPr>
-        <w:spacing w:before="100" w:beforeAutospacing="1" w:after="100" w:afterAutospacing="1" w:line="240" w:lineRule="auto"/>
-        <w:rPr>
-          <w:rFonts w:ascii="Times New Roman" w:eastAsia="Times New Roman" w:hAnsi="Times New Roman" w:cs="Times New Roman"/>
-          <w:sz w:val="28"/>
-          <w:szCs w:val="28"/>
-        </w:rPr>
-      </w:pPr>
-      <w:r>
-        <w:rPr>
-          <w:rFonts w:ascii="Times New Roman" w:eastAsia="Times New Roman" w:hAnsi="Times New Roman" w:cs="Times New Roman"/>
-          <w:sz w:val="28"/>
-          <w:szCs w:val="28"/>
-        </w:rPr>
-        <w:t>Flutter for front-end development</w:t>
-      </w:r>
-    </w:p>
-    <w:p>
-      <w:pPr>
-        <w:numPr>
-          <w:ilvl w:val="0"/>
-          <w:numId w:val="18"/>
-        </w:numPr>
-        <w:spacing w:before="100" w:beforeAutospacing="1" w:after="100" w:afterAutospacing="1" w:line="240" w:lineRule="auto"/>
-        <w:rPr>
-          <w:rFonts w:ascii="Times New Roman" w:eastAsia="Times New Roman" w:hAnsi="Times New Roman" w:cs="Times New Roman"/>
-          <w:sz w:val="28"/>
-          <w:szCs w:val="28"/>
-        </w:rPr>
-      </w:pPr>
-      <w:r>
-        <w:rPr>
-          <w:rFonts w:ascii="Times New Roman" w:eastAsia="Times New Roman" w:hAnsi="Times New Roman" w:cs="Times New Roman"/>
-          <w:sz w:val="28"/>
-          <w:szCs w:val="28"/>
-        </w:rPr>
-        <w:t>Spring Boot for back-end services</w:t>
-      </w:r>
-    </w:p>
-    <w:p>
-      <w:pPr>
-        <w:spacing w:before="100" w:beforeAutospacing="1" w:after="100" w:afterAutospacing="1" w:line="240" w:lineRule="auto"/>
-        <w:outlineLvl w:val="2"/>
-        <w:rPr>
-          <w:rFonts w:ascii="Times New Roman" w:eastAsia="Times New Roman" w:hAnsi="Times New Roman" w:cs="Times New Roman"/>
-          <w:b/>
-          <w:bCs/>
-          <w:sz w:val="28"/>
-          <w:szCs w:val="28"/>
-        </w:rPr>
-      </w:pPr>
-      <w:r>
-        <w:rPr>
-          <w:rFonts w:ascii="Times New Roman" w:eastAsia="Times New Roman" w:hAnsi="Times New Roman" w:cs="Times New Roman"/>
-          <w:b/>
-          <w:bCs/>
-          <w:sz w:val="28"/>
-          <w:szCs w:val="28"/>
-        </w:rPr>
-        <w:lastRenderedPageBreak/>
-        <w:t>5.4 Communication Interfaces</w:t>
-      </w:r>
-    </w:p>
-    <w:p>
-      <w:pPr>
-        <w:numPr>
-          <w:ilvl w:val="0"/>
-          <w:numId w:val="19"/>
-        </w:numPr>
-        <w:spacing w:before="100" w:beforeAutospacing="1" w:after="100" w:afterAutospacing="1" w:line="240" w:lineRule="auto"/>
-        <w:rPr>
-          <w:rFonts w:ascii="Times New Roman" w:eastAsia="Times New Roman" w:hAnsi="Times New Roman" w:cs="Times New Roman"/>
-          <w:sz w:val="28"/>
-          <w:szCs w:val="28"/>
-        </w:rPr>
-      </w:pPr>
-      <w:r>
-        <w:rPr>
-          <w:rFonts w:ascii="Times New Roman" w:eastAsia="Times New Roman" w:hAnsi="Times New Roman" w:cs="Times New Roman"/>
-          <w:sz w:val="28"/>
-          <w:szCs w:val="28"/>
-        </w:rPr>
-        <w:t>REST APIs for communication between front-end and back-end</w:t>
-      </w:r>
-    </w:p>
-    <w:p>
-      <w:pPr>
         <w:spacing w:after="0" w:line="240" w:lineRule="auto"/>
         <w:rPr>
           <w:rFonts w:ascii="Times New Roman" w:eastAsia="Times New Roman" w:hAnsi="Times New Roman" w:cs="Times New Roman"/>
           <w:sz w:val="28"/>
           <w:szCs w:val="28"/>
-        </w:rPr>
-      </w:pPr>
+          <w:lang w:val="en-IN"/>
+        </w:rPr>
+      </w:pPr>
+      <w:r>
+        <w:rPr>
+          <w:rFonts w:ascii="Times New Roman" w:eastAsia="Times New Roman" w:hAnsi="Times New Roman" w:cs="Times New Roman"/>
+          <w:b/>
+          <w:bCs/>
+          <w:sz w:val="28"/>
+          <w:szCs w:val="28"/>
+          <w:lang w:val="en-IN"/>
+        </w:rPr>
+        <w:t xml:space="preserve">User Interface: </w:t>
+      </w:r>
+      <w:r>
+        <w:rPr>
+          <w:rFonts w:ascii="Times New Roman" w:eastAsia="Times New Roman" w:hAnsi="Times New Roman" w:cs="Times New Roman"/>
+          <w:sz w:val="28"/>
+          <w:szCs w:val="28"/>
+          <w:lang w:val="en-IN"/>
+        </w:rPr>
+        <w:t xml:space="preserve">Intuitive and user-friendly interface. </w:t>
+      </w:r>
+    </w:p>
+    <w:p>
+      <w:pPr>
+        <w:spacing w:after="0" w:line="240" w:lineRule="auto"/>
+        <w:rPr>
+          <w:rFonts w:ascii="Times New Roman" w:eastAsia="Times New Roman" w:hAnsi="Times New Roman" w:cs="Times New Roman"/>
+          <w:sz w:val="28"/>
+          <w:szCs w:val="28"/>
+          <w:lang w:val="en-IN"/>
+        </w:rPr>
+      </w:pPr>
+    </w:p>
+    <w:p>
+      <w:pPr>
+        <w:spacing w:after="0" w:line="240" w:lineRule="auto"/>
+        <w:rPr>
+          <w:rFonts w:ascii="Times New Roman" w:eastAsia="Times New Roman" w:hAnsi="Times New Roman" w:cs="Times New Roman"/>
+          <w:b/>
+          <w:bCs/>
+          <w:sz w:val="28"/>
+          <w:szCs w:val="28"/>
+          <w:lang w:val="en-IN"/>
+        </w:rPr>
+      </w:pPr>
+      <w:r>
+        <w:rPr>
+          <w:rFonts w:ascii="Times New Roman" w:eastAsia="Times New Roman" w:hAnsi="Times New Roman" w:cs="Times New Roman"/>
+          <w:b/>
+          <w:bCs/>
+          <w:sz w:val="28"/>
+          <w:szCs w:val="28"/>
+          <w:lang w:val="en-IN"/>
+        </w:rPr>
+        <w:t xml:space="preserve">Hardware Interfaces: </w:t>
+      </w:r>
+      <w:r>
+        <w:rPr>
+          <w:rFonts w:ascii="Times New Roman" w:eastAsia="Times New Roman" w:hAnsi="Times New Roman" w:cs="Times New Roman"/>
+          <w:sz w:val="28"/>
+          <w:szCs w:val="28"/>
+          <w:lang w:val="en-IN"/>
+        </w:rPr>
+        <w:t>Compatible with various IoT devices.</w:t>
+      </w:r>
+      <w:r>
+        <w:rPr>
+          <w:rFonts w:ascii="Times New Roman" w:eastAsia="Times New Roman" w:hAnsi="Times New Roman" w:cs="Times New Roman"/>
+          <w:b/>
+          <w:bCs/>
+          <w:sz w:val="28"/>
+          <w:szCs w:val="28"/>
+          <w:lang w:val="en-IN"/>
+        </w:rPr>
+        <w:t xml:space="preserve"> </w:t>
+      </w:r>
+    </w:p>
+    <w:p>
+      <w:pPr>
+        <w:spacing w:after="0" w:line="240" w:lineRule="auto"/>
+        <w:rPr>
+          <w:rFonts w:ascii="Times New Roman" w:eastAsia="Times New Roman" w:hAnsi="Times New Roman" w:cs="Times New Roman"/>
+          <w:b/>
+          <w:bCs/>
+          <w:sz w:val="28"/>
+          <w:szCs w:val="28"/>
+          <w:lang w:val="en-IN"/>
+        </w:rPr>
+      </w:pPr>
+    </w:p>
+    <w:p>
+      <w:pPr>
+        <w:spacing w:after="0" w:line="240" w:lineRule="auto"/>
+        <w:rPr>
+          <w:rFonts w:ascii="Times New Roman" w:eastAsia="Times New Roman" w:hAnsi="Times New Roman" w:cs="Times New Roman"/>
+          <w:b/>
+          <w:bCs/>
+          <w:sz w:val="28"/>
+          <w:szCs w:val="28"/>
+          <w:lang w:val="en-IN"/>
+        </w:rPr>
+      </w:pPr>
+      <w:r>
+        <w:rPr>
+          <w:rFonts w:ascii="Times New Roman" w:eastAsia="Times New Roman" w:hAnsi="Times New Roman" w:cs="Times New Roman"/>
+          <w:b/>
+          <w:bCs/>
+          <w:sz w:val="28"/>
+          <w:szCs w:val="28"/>
+          <w:lang w:val="en-IN"/>
+        </w:rPr>
+        <w:t xml:space="preserve">Software Interfaces: </w:t>
+      </w:r>
+      <w:r>
+        <w:rPr>
+          <w:rFonts w:ascii="Times New Roman" w:eastAsia="Times New Roman" w:hAnsi="Times New Roman" w:cs="Times New Roman"/>
+          <w:sz w:val="28"/>
+          <w:szCs w:val="28"/>
+          <w:lang w:val="en-IN"/>
+        </w:rPr>
+        <w:t>Integrate with weather APIs, market data providers, and other relevant services.</w:t>
+      </w:r>
+      <w:r>
+        <w:rPr>
+          <w:rFonts w:ascii="Times New Roman" w:eastAsia="Times New Roman" w:hAnsi="Times New Roman" w:cs="Times New Roman"/>
+          <w:b/>
+          <w:bCs/>
+          <w:sz w:val="28"/>
+          <w:szCs w:val="28"/>
+          <w:lang w:val="en-IN"/>
+        </w:rPr>
+        <w:t xml:space="preserve"> </w:t>
+      </w:r>
+    </w:p>
+    <w:p>
+      <w:pPr>
+        <w:spacing w:after="0" w:line="240" w:lineRule="auto"/>
+        <w:rPr>
+          <w:rFonts w:ascii="Times New Roman" w:eastAsia="Times New Roman" w:hAnsi="Times New Roman" w:cs="Times New Roman"/>
+          <w:b/>
+          <w:bCs/>
+          <w:sz w:val="28"/>
+          <w:szCs w:val="28"/>
+          <w:lang w:val="en-IN"/>
+        </w:rPr>
+      </w:pPr>
+    </w:p>
+    <w:p>
+      <w:pPr>
+        <w:spacing w:after="0" w:line="240" w:lineRule="auto"/>
+        <w:rPr>
+          <w:rFonts w:ascii="Times New Roman" w:eastAsia="Times New Roman" w:hAnsi="Times New Roman" w:cs="Times New Roman"/>
+          <w:sz w:val="28"/>
+          <w:szCs w:val="28"/>
+        </w:rPr>
+      </w:pPr>
+      <w:r>
+        <w:rPr>
+          <w:rFonts w:ascii="Times New Roman" w:eastAsia="Times New Roman" w:hAnsi="Times New Roman" w:cs="Times New Roman"/>
+          <w:b/>
+          <w:bCs/>
+          <w:sz w:val="28"/>
+          <w:szCs w:val="28"/>
+          <w:lang w:val="en-IN"/>
+        </w:rPr>
+        <w:t xml:space="preserve">Communication Interfaces: </w:t>
+      </w:r>
+      <w:r>
+        <w:rPr>
+          <w:rFonts w:ascii="Times New Roman" w:eastAsia="Times New Roman" w:hAnsi="Times New Roman" w:cs="Times New Roman"/>
+          <w:sz w:val="28"/>
+          <w:szCs w:val="28"/>
+          <w:lang w:val="en-IN"/>
+        </w:rPr>
+        <w:t>Use APIs to communicate with external services.</w:t>
+      </w:r>
       <w:r>
         <w:rPr>
           <w:rFonts w:ascii="Times New Roman" w:eastAsia="Times New Roman" w:hAnsi="Times New Roman" w:cs="Times New Roman"/>
@@ -2127,7 +1972,7 @@
           <w:szCs w:val="28"/>
         </w:rPr>
         <w:pict w14:anchorId="59EC441F">
-          <v:rect id="_x0000_i1030" style="width:0;height:1.5pt" o:hralign="center" o:hrstd="t" o:hr="t" fillcolor="#a0a0a0" stroked="f"/>
+          <v:rect id="_x0000_i1053" style="width:0;height:1.5pt" o:hralign="center" o:hrstd="t" o:hr="t" fillcolor="#a0a0a0" stroked="f"/>
         </w:pict>
       </w:r>
     </w:p>
@@ -2156,173 +2001,183 @@
     </w:p>
     <w:p>
       <w:pPr>
-        <w:numPr>
-          <w:ilvl w:val="0"/>
-          <w:numId w:val="20"/>
-        </w:numPr>
-        <w:spacing w:before="100" w:beforeAutospacing="1" w:after="100" w:afterAutospacing="1" w:line="240" w:lineRule="auto"/>
-        <w:rPr>
-          <w:rFonts w:ascii="Times New Roman" w:eastAsia="Times New Roman" w:hAnsi="Times New Roman" w:cs="Times New Roman"/>
-          <w:sz w:val="28"/>
-          <w:szCs w:val="28"/>
-        </w:rPr>
-      </w:pPr>
-      <w:r>
-        <w:rPr>
-          <w:rFonts w:ascii="Times New Roman" w:eastAsia="Times New Roman" w:hAnsi="Times New Roman" w:cs="Times New Roman"/>
-          <w:b/>
-          <w:bCs/>
-          <w:sz w:val="28"/>
-          <w:szCs w:val="28"/>
-        </w:rPr>
-        <w:t>Scalability</w:t>
-      </w:r>
-      <w:r>
-        <w:rPr>
-          <w:rFonts w:ascii="Times New Roman" w:eastAsia="Times New Roman" w:hAnsi="Times New Roman" w:cs="Times New Roman"/>
-          <w:sz w:val="28"/>
-          <w:szCs w:val="28"/>
-        </w:rPr>
-        <w:t>: Handle concurrent users efficiently.</w:t>
-      </w:r>
-    </w:p>
-    <w:p>
-      <w:pPr>
-        <w:numPr>
-          <w:ilvl w:val="0"/>
-          <w:numId w:val="20"/>
-        </w:numPr>
-        <w:spacing w:before="100" w:beforeAutospacing="1" w:after="100" w:afterAutospacing="1" w:line="240" w:lineRule="auto"/>
-        <w:rPr>
-          <w:rFonts w:ascii="Times New Roman" w:eastAsia="Times New Roman" w:hAnsi="Times New Roman" w:cs="Times New Roman"/>
-          <w:sz w:val="28"/>
-          <w:szCs w:val="28"/>
-        </w:rPr>
-      </w:pPr>
-      <w:r>
-        <w:rPr>
-          <w:rFonts w:ascii="Times New Roman" w:eastAsia="Times New Roman" w:hAnsi="Times New Roman" w:cs="Times New Roman"/>
-          <w:b/>
-          <w:bCs/>
-          <w:sz w:val="28"/>
-          <w:szCs w:val="28"/>
-        </w:rPr>
-        <w:t>Security</w:t>
-      </w:r>
-      <w:r>
-        <w:rPr>
-          <w:rFonts w:ascii="Times New Roman" w:eastAsia="Times New Roman" w:hAnsi="Times New Roman" w:cs="Times New Roman"/>
-          <w:sz w:val="28"/>
-          <w:szCs w:val="28"/>
-        </w:rPr>
-        <w:t>: Encrypt sensitive user data and implement MFA.</w:t>
-      </w:r>
-    </w:p>
-    <w:p>
-      <w:pPr>
-        <w:numPr>
-          <w:ilvl w:val="0"/>
-          <w:numId w:val="20"/>
-        </w:numPr>
-        <w:spacing w:before="100" w:beforeAutospacing="1" w:after="100" w:afterAutospacing="1" w:line="240" w:lineRule="auto"/>
-        <w:rPr>
-          <w:rFonts w:ascii="Times New Roman" w:eastAsia="Times New Roman" w:hAnsi="Times New Roman" w:cs="Times New Roman"/>
-          <w:sz w:val="28"/>
-          <w:szCs w:val="28"/>
-        </w:rPr>
-      </w:pPr>
-      <w:r>
-        <w:rPr>
-          <w:rFonts w:ascii="Times New Roman" w:eastAsia="Times New Roman" w:hAnsi="Times New Roman" w:cs="Times New Roman"/>
-          <w:b/>
-          <w:bCs/>
-          <w:sz w:val="28"/>
-          <w:szCs w:val="28"/>
-        </w:rPr>
-        <w:t>Performance</w:t>
-      </w:r>
-      <w:r>
-        <w:rPr>
-          <w:rFonts w:ascii="Times New Roman" w:eastAsia="Times New Roman" w:hAnsi="Times New Roman" w:cs="Times New Roman"/>
-          <w:sz w:val="28"/>
-          <w:szCs w:val="28"/>
-        </w:rPr>
-        <w:t>: Ensure smooth functioning under varying loads.</w:t>
-      </w:r>
-    </w:p>
-    <w:p>
-      <w:pPr>
-        <w:numPr>
-          <w:ilvl w:val="0"/>
-          <w:numId w:val="20"/>
-        </w:numPr>
-        <w:spacing w:before="100" w:beforeAutospacing="1" w:after="100" w:afterAutospacing="1" w:line="240" w:lineRule="auto"/>
-        <w:rPr>
-          <w:rFonts w:ascii="Times New Roman" w:eastAsia="Times New Roman" w:hAnsi="Times New Roman" w:cs="Times New Roman"/>
-          <w:sz w:val="28"/>
-          <w:szCs w:val="28"/>
-        </w:rPr>
-      </w:pPr>
-      <w:r>
-        <w:rPr>
-          <w:rFonts w:ascii="Times New Roman" w:eastAsia="Times New Roman" w:hAnsi="Times New Roman" w:cs="Times New Roman"/>
-          <w:b/>
-          <w:bCs/>
-          <w:sz w:val="28"/>
-          <w:szCs w:val="28"/>
-        </w:rPr>
-        <w:t>Usability</w:t>
-      </w:r>
-      <w:r>
-        <w:rPr>
-          <w:rFonts w:ascii="Times New Roman" w:eastAsia="Times New Roman" w:hAnsi="Times New Roman" w:cs="Times New Roman"/>
-          <w:sz w:val="28"/>
-          <w:szCs w:val="28"/>
-        </w:rPr>
-        <w:t>: User-friendly interface with minimal learning curve.</w:t>
-      </w:r>
-    </w:p>
-    <w:p>
-      <w:pPr>
-        <w:numPr>
-          <w:ilvl w:val="0"/>
-          <w:numId w:val="20"/>
-        </w:numPr>
-        <w:spacing w:before="100" w:beforeAutospacing="1" w:after="100" w:afterAutospacing="1" w:line="240" w:lineRule="auto"/>
-        <w:rPr>
-          <w:rFonts w:ascii="Times New Roman" w:eastAsia="Times New Roman" w:hAnsi="Times New Roman" w:cs="Times New Roman"/>
-          <w:sz w:val="28"/>
-          <w:szCs w:val="28"/>
-        </w:rPr>
-      </w:pPr>
-      <w:r>
-        <w:rPr>
-          <w:rFonts w:ascii="Times New Roman" w:eastAsia="Times New Roman" w:hAnsi="Times New Roman" w:cs="Times New Roman"/>
-          <w:b/>
-          <w:bCs/>
-          <w:sz w:val="28"/>
-          <w:szCs w:val="28"/>
-        </w:rPr>
-        <w:t>Reliability</w:t>
-      </w:r>
-      <w:r>
-        <w:rPr>
-          <w:rFonts w:ascii="Times New Roman" w:eastAsia="Times New Roman" w:hAnsi="Times New Roman" w:cs="Times New Roman"/>
-          <w:sz w:val="28"/>
-          <w:szCs w:val="28"/>
-        </w:rPr>
-        <w:t>: Ensure high uptime with failover mechanisms.</w:t>
-      </w:r>
-    </w:p>
-    <w:p>
-      <w:pPr>
         <w:spacing w:after="0" w:line="240" w:lineRule="auto"/>
         <w:rPr>
           <w:rFonts w:ascii="Times New Roman" w:eastAsia="Times New Roman" w:hAnsi="Times New Roman" w:cs="Times New Roman"/>
           <w:sz w:val="28"/>
           <w:szCs w:val="28"/>
-        </w:rPr>
-      </w:pPr>
+          <w:lang w:val="en-IN"/>
+        </w:rPr>
+      </w:pPr>
+      <w:r>
+        <w:rPr>
+          <w:rFonts w:ascii="Times New Roman" w:eastAsia="Times New Roman" w:hAnsi="Times New Roman" w:cs="Times New Roman"/>
+          <w:b/>
+          <w:bCs/>
+          <w:sz w:val="28"/>
+          <w:szCs w:val="28"/>
+          <w:lang w:val="en-IN"/>
+        </w:rPr>
+        <w:t xml:space="preserve">Scalability: </w:t>
+      </w:r>
+      <w:r>
+        <w:rPr>
+          <w:rFonts w:ascii="Times New Roman" w:eastAsia="Times New Roman" w:hAnsi="Times New Roman" w:cs="Times New Roman"/>
+          <w:sz w:val="28"/>
+          <w:szCs w:val="28"/>
+          <w:lang w:val="en-IN"/>
+        </w:rPr>
+        <w:t xml:space="preserve">Handle increasing user load and data volume. </w:t>
+      </w:r>
+    </w:p>
+    <w:p>
+      <w:pPr>
+        <w:spacing w:after="0" w:line="240" w:lineRule="auto"/>
+        <w:rPr>
+          <w:rFonts w:ascii="Times New Roman" w:eastAsia="Times New Roman" w:hAnsi="Times New Roman" w:cs="Times New Roman"/>
+          <w:sz w:val="28"/>
+          <w:szCs w:val="28"/>
+          <w:lang w:val="en-IN"/>
+        </w:rPr>
+      </w:pPr>
+      <w:r>
+        <w:rPr>
+          <w:rFonts w:ascii="Times New Roman" w:eastAsia="Times New Roman" w:hAnsi="Times New Roman" w:cs="Times New Roman"/>
+          <w:b/>
+          <w:bCs/>
+          <w:sz w:val="28"/>
+          <w:szCs w:val="28"/>
+          <w:lang w:val="en-IN"/>
+        </w:rPr>
+        <w:t xml:space="preserve">Security: </w:t>
+      </w:r>
+      <w:r>
+        <w:rPr>
+          <w:rFonts w:ascii="Times New Roman" w:eastAsia="Times New Roman" w:hAnsi="Times New Roman" w:cs="Times New Roman"/>
+          <w:sz w:val="28"/>
+          <w:szCs w:val="28"/>
+          <w:lang w:val="en-IN"/>
+        </w:rPr>
+        <w:t xml:space="preserve">Protect user data and system integrity. </w:t>
+      </w:r>
+    </w:p>
+    <w:p>
+      <w:pPr>
+        <w:spacing w:after="0" w:line="240" w:lineRule="auto"/>
+        <w:rPr>
+          <w:rFonts w:ascii="Times New Roman" w:eastAsia="Times New Roman" w:hAnsi="Times New Roman" w:cs="Times New Roman"/>
+          <w:b/>
+          <w:bCs/>
+          <w:sz w:val="28"/>
+          <w:szCs w:val="28"/>
+          <w:lang w:val="en-IN"/>
+        </w:rPr>
+      </w:pPr>
+      <w:r>
+        <w:rPr>
+          <w:rFonts w:ascii="Times New Roman" w:eastAsia="Times New Roman" w:hAnsi="Times New Roman" w:cs="Times New Roman"/>
+          <w:b/>
+          <w:bCs/>
+          <w:sz w:val="28"/>
+          <w:szCs w:val="28"/>
+          <w:lang w:val="en-IN"/>
+        </w:rPr>
+        <w:t xml:space="preserve">Performance: </w:t>
+      </w:r>
+      <w:r>
+        <w:rPr>
+          <w:rFonts w:ascii="Times New Roman" w:eastAsia="Times New Roman" w:hAnsi="Times New Roman" w:cs="Times New Roman"/>
+          <w:sz w:val="28"/>
+          <w:szCs w:val="28"/>
+          <w:lang w:val="en-IN"/>
+        </w:rPr>
+        <w:t>Respond to user queries quickly and efficiently.</w:t>
+      </w:r>
+      <w:r>
+        <w:rPr>
+          <w:rFonts w:ascii="Times New Roman" w:eastAsia="Times New Roman" w:hAnsi="Times New Roman" w:cs="Times New Roman"/>
+          <w:b/>
+          <w:bCs/>
+          <w:sz w:val="28"/>
+          <w:szCs w:val="28"/>
+          <w:lang w:val="en-IN"/>
+        </w:rPr>
+        <w:t xml:space="preserve"> </w:t>
+      </w:r>
+    </w:p>
+    <w:p>
+      <w:pPr>
+        <w:spacing w:after="0" w:line="240" w:lineRule="auto"/>
+        <w:rPr>
+          <w:rFonts w:ascii="Times New Roman" w:eastAsia="Times New Roman" w:hAnsi="Times New Roman" w:cs="Times New Roman"/>
+          <w:b/>
+          <w:bCs/>
+          <w:sz w:val="28"/>
+          <w:szCs w:val="28"/>
+          <w:lang w:val="en-IN"/>
+        </w:rPr>
+      </w:pPr>
+      <w:r>
+        <w:rPr>
+          <w:rFonts w:ascii="Times New Roman" w:eastAsia="Times New Roman" w:hAnsi="Times New Roman" w:cs="Times New Roman"/>
+          <w:b/>
+          <w:bCs/>
+          <w:sz w:val="28"/>
+          <w:szCs w:val="28"/>
+          <w:lang w:val="en-IN"/>
+        </w:rPr>
+        <w:t xml:space="preserve">Usability: </w:t>
+      </w:r>
+      <w:r>
+        <w:rPr>
+          <w:rFonts w:ascii="Times New Roman" w:eastAsia="Times New Roman" w:hAnsi="Times New Roman" w:cs="Times New Roman"/>
+          <w:sz w:val="28"/>
+          <w:szCs w:val="28"/>
+          <w:lang w:val="en-IN"/>
+        </w:rPr>
+        <w:t>Easy to use and understand.</w:t>
+      </w:r>
+      <w:r>
+        <w:rPr>
+          <w:rFonts w:ascii="Times New Roman" w:eastAsia="Times New Roman" w:hAnsi="Times New Roman" w:cs="Times New Roman"/>
+          <w:b/>
+          <w:bCs/>
+          <w:sz w:val="28"/>
+          <w:szCs w:val="28"/>
+          <w:lang w:val="en-IN"/>
+        </w:rPr>
+        <w:t xml:space="preserve"> </w:t>
+      </w:r>
+    </w:p>
+    <w:p>
+      <w:pPr>
+        <w:spacing w:after="0" w:line="240" w:lineRule="auto"/>
+        <w:rPr>
+          <w:rFonts w:ascii="Times New Roman" w:eastAsia="Times New Roman" w:hAnsi="Times New Roman" w:cs="Times New Roman"/>
+          <w:sz w:val="28"/>
+          <w:szCs w:val="28"/>
+        </w:rPr>
+      </w:pPr>
+      <w:r>
+        <w:rPr>
+          <w:rFonts w:ascii="Times New Roman" w:eastAsia="Times New Roman" w:hAnsi="Times New Roman" w:cs="Times New Roman"/>
+          <w:b/>
+          <w:bCs/>
+          <w:sz w:val="28"/>
+          <w:szCs w:val="28"/>
+          <w:lang w:val="en-IN"/>
+        </w:rPr>
+        <w:t xml:space="preserve">Reliability: </w:t>
+      </w:r>
+      <w:r>
+        <w:rPr>
+          <w:rFonts w:ascii="Times New Roman" w:eastAsia="Times New Roman" w:hAnsi="Times New Roman" w:cs="Times New Roman"/>
+          <w:sz w:val="28"/>
+          <w:szCs w:val="28"/>
+          <w:lang w:val="en-IN"/>
+        </w:rPr>
+        <w:t>High availability and fault tolerance.</w:t>
+      </w:r>
       <w:r>
         <w:rPr>
           <w:rFonts w:ascii="Times New Roman" w:eastAsia="Times New Roman" w:hAnsi="Times New Roman" w:cs="Times New Roman"/>
@@ -2331,7 +2186,7 @@
           <w:szCs w:val="28"/>
         </w:rPr>
         <w:pict w14:anchorId="57FE48AE">
-          <v:rect id="_x0000_i1031" style="width:0;height:1.5pt" o:hralign="center" o:hrstd="t" o:hr="t" fillcolor="#a0a0a0" stroked="f"/>
+          <v:rect id="_x0000_i1059" style="width:0;height:1.5pt" o:hralign="center" o:hrstd="t" o:hr="t" fillcolor="#a0a0a0" stroked="f"/>
         </w:pict>
       </w:r>
     </w:p>
@@ -2355,6 +2210,7 @@
           <w:sz w:val="28"/>
           <w:szCs w:val="28"/>
         </w:rPr>
+        <w:lastRenderedPageBreak/>
         <w:t xml:space="preserve">7. Use Case Diagram </w:t>
       </w:r>
     </w:p>
@@ -2383,16 +2239,14 @@
       <w:r>
         <w:rPr>
           <w:rFonts w:ascii="Times New Roman" w:eastAsia="Times New Roman" w:hAnsi="Times New Roman" w:cs="Times New Roman"/>
-          <w:noProof/>
-          <w:sz w:val="28"/>
-          <w:szCs w:val="28"/>
-        </w:rPr>
-        <w:lastRenderedPageBreak/>
+          <w:sz w:val="28"/>
+          <w:szCs w:val="28"/>
+        </w:rPr>
         <w:drawing>
-          <wp:inline distT="0" distB="0" distL="0" distR="0" wp14:anchorId="513718DF" wp14:editId="49C1FECC">
-            <wp:extent cx="5943600" cy="4945380"/>
-            <wp:effectExtent l="19050" t="0" r="0" b="0"/>
-            <wp:docPr id="1" name="Picture 0" descr="ppms flowchart.jpg"/>
+          <wp:inline distT="0" distB="0" distL="0" distR="0" wp14:anchorId="318B5680" wp14:editId="487F52DD">
+            <wp:extent cx="5943600" cy="4550410"/>
+            <wp:effectExtent l="0" t="0" r="0" b="2540"/>
+            <wp:docPr id="1893094082" name="Picture 1"/>
             <wp:cNvGraphicFramePr>
               <a:graphicFrameLocks xmlns:a="http://schemas.openxmlformats.org/drawingml/2006/main" noChangeAspect="1"/>
             </wp:cNvGraphicFramePr>
@@ -2400,11 +2254,11 @@
               <a:graphicData uri="http://schemas.openxmlformats.org/drawingml/2006/picture">
                 <pic:pic xmlns:pic="http://schemas.openxmlformats.org/drawingml/2006/picture">
                   <pic:nvPicPr>
-                    <pic:cNvPr id="0" name="ppms flowchart.jpg"/>
+                    <pic:cNvPr id="1893094082" name=""/>
                     <pic:cNvPicPr/>
                   </pic:nvPicPr>
                   <pic:blipFill>
-                    <a:blip r:embed="rId5" cstate="print"/>
+                    <a:blip r:embed="rId5"/>
                     <a:stretch>
                       <a:fillRect/>
                     </a:stretch>
@@ -2412,7 +2266,7 @@
                   <pic:spPr>
                     <a:xfrm>
                       <a:off x="0" y="0"/>
-                      <a:ext cx="5943600" cy="4945380"/>
+                      <a:ext cx="5943600" cy="4550410"/>
                     </a:xfrm>
                     <a:prstGeom prst="rect">
                       <a:avLst/>

</xml_diff>